<commit_message>
CLD-252-Enhancement of "Initial upload of catalog assets"
</commit_message>
<xml_diff>
--- a/documentation/Cloudinary SFRA LINK Documentation 1.0.0.docx
+++ b/documentation/Cloudinary SFRA LINK Documentation 1.0.0.docx
@@ -1,6 +1,6 @@
 
 <file path=word/document.xml><?xml version="1.0" encoding="utf-8"?>
-<w:document xmlns:wpc="http://schemas.microsoft.com/office/word/2010/wordprocessingCanvas" xmlns:cx="http://schemas.microsoft.com/office/drawing/2014/chartex" xmlns:cx1="http://schemas.microsoft.com/office/drawing/2015/9/8/chartex" xmlns:cx2="http://schemas.microsoft.com/office/drawing/2015/10/21/chartex" xmlns:cx3="http://schemas.microsoft.com/office/drawing/2016/5/9/chartex" xmlns:cx4="http://schemas.microsoft.com/office/drawing/2016/5/10/chartex" xmlns:cx5="http://schemas.microsoft.com/office/drawing/2016/5/11/chartex" xmlns:cx6="http://schemas.microsoft.com/office/drawing/2016/5/12/chartex" xmlns:cx7="http://schemas.microsoft.com/office/drawing/2016/5/13/chartex" xmlns:cx8="http://schemas.microsoft.com/office/drawing/2016/5/14/chartex" xmlns:mc="http://schemas.openxmlformats.org/markup-compatibility/2006" xmlns:aink="http://schemas.microsoft.com/office/drawing/2016/ink" xmlns:am3d="http://schemas.microsoft.com/office/drawing/2017/model3d" xmlns:o="urn:schemas-microsoft-com:office:office" xmlns:r="http://schemas.openxmlformats.org/officeDocument/2006/relationships" xmlns:m="http://schemas.openxmlformats.org/officeDocument/2006/math" xmlns:v="urn:schemas-microsoft-com:vml" xmlns:wp14="http://schemas.microsoft.com/office/word/2010/wordprocessingDrawing" xmlns:wp="http://schemas.openxmlformats.org/drawingml/2006/wordprocessingDrawing" xmlns:w10="urn:schemas-microsoft-com:office:word" xmlns:w="http://schemas.openxmlformats.org/wordprocessingml/2006/main" xmlns:w14="http://schemas.microsoft.com/office/word/2010/wordml" xmlns:w15="http://schemas.microsoft.com/office/word/2012/wordml" xmlns:w16cex="http://schemas.microsoft.com/office/word/2018/wordml/cex" xmlns:w16cid="http://schemas.microsoft.com/office/word/2016/wordml/cid" xmlns:w16="http://schemas.microsoft.com/office/word/2018/wordml" xmlns:w16sdtdh="http://schemas.microsoft.com/office/word/2020/wordml/sdtdatahash" xmlns:w16se="http://schemas.microsoft.com/office/word/2015/wordml/symex" xmlns:wpg="http://schemas.microsoft.com/office/word/2010/wordprocessingGroup" xmlns:wpi="http://schemas.microsoft.com/office/word/2010/wordprocessingInk" xmlns:wne="http://schemas.microsoft.com/office/word/2006/wordml" xmlns:wps="http://schemas.microsoft.com/office/word/2010/wordprocessingShape" mc:Ignorable="w14 w15 w16se w16cid w16 w16cex w16sdtdh wp14">
+<w:document xmlns:wpc="http://schemas.microsoft.com/office/word/2010/wordprocessingCanvas" xmlns:cx="http://schemas.microsoft.com/office/drawing/2014/chartex" xmlns:cx1="http://schemas.microsoft.com/office/drawing/2015/9/8/chartex" xmlns:cx2="http://schemas.microsoft.com/office/drawing/2015/10/21/chartex" xmlns:cx3="http://schemas.microsoft.com/office/drawing/2016/5/9/chartex" xmlns:cx4="http://schemas.microsoft.com/office/drawing/2016/5/10/chartex" xmlns:cx5="http://schemas.microsoft.com/office/drawing/2016/5/11/chartex" xmlns:cx6="http://schemas.microsoft.com/office/drawing/2016/5/12/chartex" xmlns:cx7="http://schemas.microsoft.com/office/drawing/2016/5/13/chartex" xmlns:cx8="http://schemas.microsoft.com/office/drawing/2016/5/14/chartex" xmlns:mc="http://schemas.openxmlformats.org/markup-compatibility/2006" xmlns:aink="http://schemas.microsoft.com/office/drawing/2016/ink" xmlns:am3d="http://schemas.microsoft.com/office/drawing/2017/model3d" xmlns:o="urn:schemas-microsoft-com:office:office" xmlns:oel="http://schemas.microsoft.com/office/2019/extlst" xmlns:r="http://schemas.openxmlformats.org/officeDocument/2006/relationships" xmlns:m="http://schemas.openxmlformats.org/officeDocument/2006/math" xmlns:v="urn:schemas-microsoft-com:vml" xmlns:wp14="http://schemas.microsoft.com/office/word/2010/wordprocessingDrawing" xmlns:wp="http://schemas.openxmlformats.org/drawingml/2006/wordprocessingDrawing" xmlns:w10="urn:schemas-microsoft-com:office:word" xmlns:w="http://schemas.openxmlformats.org/wordprocessingml/2006/main" xmlns:w14="http://schemas.microsoft.com/office/word/2010/wordml" xmlns:w15="http://schemas.microsoft.com/office/word/2012/wordml" xmlns:w16cex="http://schemas.microsoft.com/office/word/2018/wordml/cex" xmlns:w16cid="http://schemas.microsoft.com/office/word/2016/wordml/cid" xmlns:w16="http://schemas.microsoft.com/office/word/2018/wordml" xmlns:w16sdtdh="http://schemas.microsoft.com/office/word/2020/wordml/sdtdatahash" xmlns:w16se="http://schemas.microsoft.com/office/word/2015/wordml/symex" xmlns:wpg="http://schemas.microsoft.com/office/word/2010/wordprocessingGroup" xmlns:wpi="http://schemas.microsoft.com/office/word/2010/wordprocessingInk" xmlns:wne="http://schemas.microsoft.com/office/word/2006/wordml" xmlns:wps="http://schemas.microsoft.com/office/word/2010/wordprocessingShape" mc:Ignorable="w14 w15 w16se w16cid w16 w16cex w16sdtdh wp14">
   <w:body>
     <w:p>
       <w:pPr>
@@ -42,12 +42,21 @@
           <w:szCs w:val="96"/>
         </w:rPr>
       </w:pPr>
+      <w:proofErr w:type="spellStart"/>
       <w:r>
         <w:rPr>
           <w:sz w:val="96"/>
           <w:szCs w:val="96"/>
         </w:rPr>
-        <w:t>Cloudinary SFRA Integration Guide</w:t>
+        <w:t>Cloudinary</w:t>
+      </w:r>
+      <w:proofErr w:type="spellEnd"/>
+      <w:r>
+        <w:rPr>
+          <w:sz w:val="96"/>
+          <w:szCs w:val="96"/>
+        </w:rPr>
+        <w:t xml:space="preserve"> SFRA Integration Guide</w:t>
       </w:r>
     </w:p>
     <w:p>
@@ -274,7 +283,6 @@
           <w:docPartUnique/>
         </w:docPartObj>
       </w:sdtPr>
-      <w:sdtEndPr/>
       <w:sdtContent>
         <w:p>
           <w:pPr>
@@ -1538,7 +1546,31 @@
         <w:jc w:val="both"/>
       </w:pPr>
       <w:r>
-        <w:t>This document provides technical instructions for using the Cloudinary SalesForce Commerce Cloud Cartridge to integrate Cloudinary images and videos into an SFCC storefront.</w:t>
+        <w:t xml:space="preserve">This document provides technical instructions for using the </w:t>
+      </w:r>
+      <w:proofErr w:type="spellStart"/>
+      <w:r>
+        <w:t>Cloudinary</w:t>
+      </w:r>
+      <w:proofErr w:type="spellEnd"/>
+      <w:r>
+        <w:t xml:space="preserve"> </w:t>
+      </w:r>
+      <w:proofErr w:type="spellStart"/>
+      <w:r>
+        <w:t>SalesForce</w:t>
+      </w:r>
+      <w:proofErr w:type="spellEnd"/>
+      <w:r>
+        <w:t xml:space="preserve"> Commerce Cloud Cartridge to integrate </w:t>
+      </w:r>
+      <w:proofErr w:type="spellStart"/>
+      <w:r>
+        <w:t>Cloudinary</w:t>
+      </w:r>
+      <w:proofErr w:type="spellEnd"/>
+      <w:r>
+        <w:t xml:space="preserve"> images and videos into an SFCC storefront.</w:t>
       </w:r>
     </w:p>
     <w:p>
@@ -1728,11 +1760,19 @@
                 <w:color w:val="333333"/>
               </w:rPr>
             </w:pPr>
+            <w:proofErr w:type="spellStart"/>
             <w:r>
               <w:rPr>
                 <w:color w:val="333333"/>
               </w:rPr>
-              <w:t>SalesForce Commerce Cloud</w:t>
+              <w:t>SalesForce</w:t>
+            </w:r>
+            <w:proofErr w:type="spellEnd"/>
+            <w:r>
+              <w:rPr>
+                <w:color w:val="333333"/>
+              </w:rPr>
+              <w:t xml:space="preserve"> Commerce Cloud</w:t>
             </w:r>
           </w:p>
         </w:tc>
@@ -1874,7 +1914,21 @@
               <w:rPr>
                 <w:color w:val="333333"/>
               </w:rPr>
-              <w:t>The SFCC  default ecommerce storefront</w:t>
+              <w:t xml:space="preserve">The </w:t>
+            </w:r>
+            <w:proofErr w:type="gramStart"/>
+            <w:r>
+              <w:rPr>
+                <w:color w:val="333333"/>
+              </w:rPr>
+              <w:t>SFCC  default</w:t>
+            </w:r>
+            <w:proofErr w:type="gramEnd"/>
+            <w:r>
+              <w:rPr>
+                <w:color w:val="333333"/>
+              </w:rPr>
+              <w:t xml:space="preserve"> ecommerce storefront</w:t>
             </w:r>
           </w:p>
         </w:tc>
@@ -1908,11 +1962,19 @@
                 <w:color w:val="333333"/>
               </w:rPr>
             </w:pPr>
+            <w:proofErr w:type="spellStart"/>
             <w:r>
               <w:rPr>
                 <w:color w:val="333333"/>
               </w:rPr>
-              <w:t>Cloudinary Transformation</w:t>
+              <w:t>Cloudinary</w:t>
+            </w:r>
+            <w:proofErr w:type="spellEnd"/>
+            <w:r>
+              <w:rPr>
+                <w:color w:val="333333"/>
+              </w:rPr>
+              <w:t xml:space="preserve"> Transformation</w:t>
             </w:r>
           </w:p>
         </w:tc>
@@ -2091,11 +2153,19 @@
         </w:rPr>
         <w:t xml:space="preserve">The </w:t>
       </w:r>
+      <w:proofErr w:type="spellStart"/>
       <w:r>
         <w:rPr>
           <w:highlight w:val="white"/>
         </w:rPr>
-        <w:t xml:space="preserve">Cloudinary </w:t>
+        <w:t>Cloudinary</w:t>
+      </w:r>
+      <w:proofErr w:type="spellEnd"/>
+      <w:r>
+        <w:rPr>
+          <w:highlight w:val="white"/>
+        </w:rPr>
+        <w:t xml:space="preserve"> </w:t>
       </w:r>
       <w:r>
         <w:rPr>
@@ -2108,7 +2178,21 @@
         <w:rPr>
           <w:highlight w:val="white"/>
         </w:rPr>
-        <w:t>images and videos available in Cloudinary to be used on the merchant Storefront.</w:t>
+        <w:t xml:space="preserve">images and videos available in </w:t>
+      </w:r>
+      <w:proofErr w:type="spellStart"/>
+      <w:r>
+        <w:rPr>
+          <w:highlight w:val="white"/>
+        </w:rPr>
+        <w:t>Cloudinary</w:t>
+      </w:r>
+      <w:proofErr w:type="spellEnd"/>
+      <w:r>
+        <w:rPr>
+          <w:highlight w:val="white"/>
+        </w:rPr>
+        <w:t xml:space="preserve"> to be used on the merchant Storefront.</w:t>
       </w:r>
     </w:p>
     <w:p>
@@ -2158,23 +2242,41 @@
       <w:r>
         <w:t xml:space="preserve">Use of the </w:t>
       </w:r>
+      <w:proofErr w:type="spellStart"/>
       <w:r>
         <w:rPr>
           <w:highlight w:val="white"/>
         </w:rPr>
-        <w:t xml:space="preserve">Cloudinary </w:t>
+        <w:t>Cloudinary</w:t>
+      </w:r>
+      <w:proofErr w:type="spellEnd"/>
+      <w:r>
+        <w:rPr>
+          <w:highlight w:val="white"/>
+        </w:rPr>
+        <w:t xml:space="preserve"> </w:t>
       </w:r>
       <w:r>
         <w:t xml:space="preserve">SFCC Cartridge requires credentials, keys and URLs from </w:t>
       </w:r>
+      <w:proofErr w:type="spellStart"/>
       <w:r>
         <w:rPr>
           <w:highlight w:val="white"/>
         </w:rPr>
         <w:t>Cloudinary</w:t>
       </w:r>
-      <w:r>
-        <w:t>.  Please go to the Cloudinary website to sign up for the services (</w:t>
+      <w:proofErr w:type="spellEnd"/>
+      <w:r>
+        <w:t xml:space="preserve">.  Please go to the </w:t>
+      </w:r>
+      <w:proofErr w:type="spellStart"/>
+      <w:r>
+        <w:t>Cloudinary</w:t>
+      </w:r>
+      <w:proofErr w:type="spellEnd"/>
+      <w:r>
+        <w:t xml:space="preserve"> website to sign up for the services (</w:t>
       </w:r>
       <w:hyperlink r:id="rId12">
         <w:r>
@@ -2233,7 +2335,15 @@
         <w:spacing w:before="120" w:after="120"/>
       </w:pPr>
       <w:r>
-        <w:t>The Cloudinary cartridge works with all locales.</w:t>
+        <w:t xml:space="preserve">The </w:t>
+      </w:r>
+      <w:proofErr w:type="spellStart"/>
+      <w:r>
+        <w:t>Cloudinary</w:t>
+      </w:r>
+      <w:proofErr w:type="spellEnd"/>
+      <w:r>
+        <w:t xml:space="preserve"> cartridge works with all locales.</w:t>
       </w:r>
     </w:p>
     <w:p>
@@ -2270,7 +2380,21 @@
         <w:rPr>
           <w:highlight w:val="white"/>
         </w:rPr>
-        <w:t xml:space="preserve">The Cloudinary </w:t>
+        <w:t xml:space="preserve">The </w:t>
+      </w:r>
+      <w:proofErr w:type="spellStart"/>
+      <w:r>
+        <w:rPr>
+          <w:highlight w:val="white"/>
+        </w:rPr>
+        <w:t>Cloudinary</w:t>
+      </w:r>
+      <w:proofErr w:type="spellEnd"/>
+      <w:r>
+        <w:rPr>
+          <w:highlight w:val="white"/>
+        </w:rPr>
+        <w:t xml:space="preserve"> </w:t>
       </w:r>
       <w:r>
         <w:t>cartridge does not collect and process any user profile information or billing information.</w:t>
@@ -2367,6 +2491,1529 @@
     </w:p>
     <w:p>
       <w:pPr>
+        <w:pStyle w:val="Heading2"/>
+        <w:shd w:val="clear" w:color="auto" w:fill="FFFFFF"/>
+        <w:spacing w:before="315" w:after="158"/>
+        <w:ind w:left="360" w:hanging="360"/>
+        <w:rPr>
+          <w:rFonts w:ascii="Arial" w:hAnsi="Arial" w:cs="Arial"/>
+          <w:color w:val="auto"/>
+          <w:sz w:val="36"/>
+          <w:szCs w:val="48"/>
+        </w:rPr>
+      </w:pPr>
+      <w:r>
+        <w:rPr>
+          <w:rFonts w:ascii="Arial" w:hAnsi="Arial" w:cs="Arial"/>
+          <w:color w:val="auto"/>
+          <w:sz w:val="36"/>
+          <w:szCs w:val="48"/>
+        </w:rPr>
+        <w:t>Configure jobs</w:t>
+      </w:r>
+    </w:p>
+    <w:p>
+      <w:pPr>
+        <w:rPr>
+          <w:b/>
+          <w:bCs/>
+          <w:sz w:val="28"/>
+          <w:szCs w:val="28"/>
+        </w:rPr>
+      </w:pPr>
+      <w:proofErr w:type="spellStart"/>
+      <w:r>
+        <w:rPr>
+          <w:b/>
+          <w:bCs/>
+          <w:sz w:val="28"/>
+          <w:szCs w:val="28"/>
+        </w:rPr>
+        <w:t>Cloudinary</w:t>
+      </w:r>
+      <w:proofErr w:type="spellEnd"/>
+      <w:r>
+        <w:rPr>
+          <w:b/>
+          <w:bCs/>
+          <w:sz w:val="28"/>
+          <w:szCs w:val="28"/>
+        </w:rPr>
+        <w:t xml:space="preserve"> – initial upload of catalog assets</w:t>
+      </w:r>
+    </w:p>
+    <w:p>
+      <w:pPr>
+        <w:rPr>
+          <w:b/>
+          <w:bCs/>
+          <w:sz w:val="28"/>
+          <w:szCs w:val="28"/>
+        </w:rPr>
+      </w:pPr>
+    </w:p>
+    <w:tbl>
+      <w:tblPr>
+        <w:tblW w:w="9892" w:type="dxa"/>
+        <w:shd w:val="clear" w:color="auto" w:fill="FFFFFF"/>
+        <w:tblCellMar>
+          <w:top w:w="15" w:type="dxa"/>
+          <w:left w:w="15" w:type="dxa"/>
+          <w:bottom w:w="15" w:type="dxa"/>
+          <w:right w:w="15" w:type="dxa"/>
+        </w:tblCellMar>
+        <w:tblLook w:val="04A0" w:firstRow="1" w:lastRow="0" w:firstColumn="1" w:lastColumn="0" w:noHBand="0" w:noVBand="1"/>
+      </w:tblPr>
+      <w:tblGrid>
+        <w:gridCol w:w="2514"/>
+        <w:gridCol w:w="3333"/>
+        <w:gridCol w:w="4045"/>
+      </w:tblGrid>
+      <w:tr>
+        <w:trPr>
+          <w:tblHeader/>
+        </w:trPr>
+        <w:tc>
+          <w:tcPr>
+            <w:tcW w:w="0" w:type="auto"/>
+            <w:tcBorders>
+              <w:top w:val="single" w:sz="6" w:space="0" w:color="DDDDDD"/>
+              <w:left w:val="single" w:sz="6" w:space="0" w:color="DDDDDD"/>
+              <w:bottom w:val="single" w:sz="6" w:space="0" w:color="DDDDDD"/>
+              <w:right w:val="single" w:sz="6" w:space="0" w:color="DDDDDD"/>
+            </w:tcBorders>
+            <w:shd w:val="clear" w:color="auto" w:fill="FFFFFF"/>
+            <w:tcMar>
+              <w:top w:w="105" w:type="dxa"/>
+              <w:left w:w="150" w:type="dxa"/>
+              <w:bottom w:w="105" w:type="dxa"/>
+              <w:right w:w="150" w:type="dxa"/>
+            </w:tcMar>
+            <w:vAlign w:val="center"/>
+            <w:hideMark/>
+          </w:tcPr>
+          <w:p>
+            <w:pPr>
+              <w:spacing w:before="480" w:after="480" w:line="270" w:lineRule="atLeast"/>
+              <w:rPr>
+                <w:rFonts w:eastAsia="Times New Roman"/>
+                <w:b/>
+                <w:bCs/>
+                <w:color w:val="888888"/>
+                <w:szCs w:val="20"/>
+              </w:rPr>
+            </w:pPr>
+            <w:r>
+              <w:rPr>
+                <w:rFonts w:eastAsia="Times New Roman"/>
+                <w:b/>
+                <w:bCs/>
+                <w:color w:val="888888"/>
+                <w:szCs w:val="20"/>
+              </w:rPr>
+              <w:t>Job Step Name</w:t>
+            </w:r>
+          </w:p>
+        </w:tc>
+        <w:tc>
+          <w:tcPr>
+            <w:tcW w:w="0" w:type="auto"/>
+            <w:tcBorders>
+              <w:top w:val="single" w:sz="6" w:space="0" w:color="DDDDDD"/>
+              <w:left w:val="single" w:sz="6" w:space="0" w:color="DDDDDD"/>
+              <w:bottom w:val="single" w:sz="6" w:space="0" w:color="DDDDDD"/>
+              <w:right w:val="single" w:sz="6" w:space="0" w:color="DDDDDD"/>
+            </w:tcBorders>
+            <w:shd w:val="clear" w:color="auto" w:fill="FFFFFF"/>
+            <w:tcMar>
+              <w:top w:w="105" w:type="dxa"/>
+              <w:left w:w="150" w:type="dxa"/>
+              <w:bottom w:w="105" w:type="dxa"/>
+              <w:right w:w="150" w:type="dxa"/>
+            </w:tcMar>
+            <w:vAlign w:val="center"/>
+            <w:hideMark/>
+          </w:tcPr>
+          <w:p>
+            <w:pPr>
+              <w:spacing w:before="480" w:after="480" w:line="270" w:lineRule="atLeast"/>
+              <w:rPr>
+                <w:rFonts w:eastAsia="Times New Roman"/>
+                <w:b/>
+                <w:bCs/>
+                <w:color w:val="888888"/>
+                <w:szCs w:val="20"/>
+              </w:rPr>
+            </w:pPr>
+            <w:r>
+              <w:rPr>
+                <w:rFonts w:eastAsia="Times New Roman"/>
+                <w:b/>
+                <w:bCs/>
+                <w:color w:val="888888"/>
+                <w:szCs w:val="20"/>
+              </w:rPr>
+              <w:t>Parameter Name</w:t>
+            </w:r>
+          </w:p>
+        </w:tc>
+        <w:tc>
+          <w:tcPr>
+            <w:tcW w:w="4357" w:type="dxa"/>
+            <w:tcBorders>
+              <w:top w:val="single" w:sz="6" w:space="0" w:color="DDDDDD"/>
+              <w:left w:val="single" w:sz="6" w:space="0" w:color="DDDDDD"/>
+              <w:bottom w:val="single" w:sz="6" w:space="0" w:color="DDDDDD"/>
+              <w:right w:val="single" w:sz="6" w:space="0" w:color="DDDDDD"/>
+            </w:tcBorders>
+            <w:shd w:val="clear" w:color="auto" w:fill="FFFFFF"/>
+            <w:tcMar>
+              <w:top w:w="105" w:type="dxa"/>
+              <w:left w:w="150" w:type="dxa"/>
+              <w:bottom w:w="105" w:type="dxa"/>
+              <w:right w:w="150" w:type="dxa"/>
+            </w:tcMar>
+            <w:vAlign w:val="center"/>
+            <w:hideMark/>
+          </w:tcPr>
+          <w:p>
+            <w:pPr>
+              <w:spacing w:before="480" w:after="480" w:line="270" w:lineRule="atLeast"/>
+              <w:rPr>
+                <w:rFonts w:eastAsia="Times New Roman"/>
+                <w:b/>
+                <w:bCs/>
+                <w:color w:val="888888"/>
+                <w:szCs w:val="20"/>
+              </w:rPr>
+            </w:pPr>
+            <w:r>
+              <w:rPr>
+                <w:rFonts w:eastAsia="Times New Roman"/>
+                <w:b/>
+                <w:bCs/>
+                <w:color w:val="888888"/>
+                <w:szCs w:val="20"/>
+              </w:rPr>
+              <w:t>Description</w:t>
+            </w:r>
+          </w:p>
+        </w:tc>
+      </w:tr>
+      <w:tr>
+        <w:tc>
+          <w:tcPr>
+            <w:tcW w:w="0" w:type="auto"/>
+            <w:tcBorders>
+              <w:top w:val="single" w:sz="6" w:space="0" w:color="DDDDDD"/>
+              <w:left w:val="single" w:sz="6" w:space="0" w:color="DDDDDD"/>
+              <w:bottom w:val="single" w:sz="6" w:space="0" w:color="DDDDDD"/>
+              <w:right w:val="single" w:sz="6" w:space="0" w:color="DDDDDD"/>
+            </w:tcBorders>
+            <w:shd w:val="clear" w:color="auto" w:fill="FFFFFF"/>
+            <w:tcMar>
+              <w:top w:w="105" w:type="dxa"/>
+              <w:left w:w="150" w:type="dxa"/>
+              <w:bottom w:w="105" w:type="dxa"/>
+              <w:right w:w="150" w:type="dxa"/>
+            </w:tcMar>
+            <w:vAlign w:val="center"/>
+            <w:hideMark/>
+          </w:tcPr>
+          <w:p>
+            <w:pPr>
+              <w:spacing w:before="480" w:after="480" w:line="270" w:lineRule="atLeast"/>
+              <w:rPr>
+                <w:rFonts w:eastAsia="Times New Roman"/>
+                <w:color w:val="0C163B"/>
+                <w:szCs w:val="20"/>
+              </w:rPr>
+            </w:pPr>
+            <w:proofErr w:type="spellStart"/>
+            <w:r>
+              <w:rPr>
+                <w:rFonts w:eastAsia="Times New Roman"/>
+                <w:color w:val="0C163B"/>
+                <w:szCs w:val="20"/>
+              </w:rPr>
+              <w:t>UploadCatalogAssets</w:t>
+            </w:r>
+            <w:proofErr w:type="spellEnd"/>
+          </w:p>
+        </w:tc>
+        <w:tc>
+          <w:tcPr>
+            <w:tcW w:w="0" w:type="auto"/>
+            <w:tcBorders>
+              <w:top w:val="single" w:sz="6" w:space="0" w:color="DDDDDD"/>
+              <w:left w:val="single" w:sz="6" w:space="0" w:color="DDDDDD"/>
+              <w:bottom w:val="single" w:sz="6" w:space="0" w:color="DDDDDD"/>
+              <w:right w:val="single" w:sz="6" w:space="0" w:color="DDDDDD"/>
+            </w:tcBorders>
+            <w:shd w:val="clear" w:color="auto" w:fill="FFFFFF"/>
+            <w:tcMar>
+              <w:top w:w="105" w:type="dxa"/>
+              <w:left w:w="150" w:type="dxa"/>
+              <w:bottom w:w="105" w:type="dxa"/>
+              <w:right w:w="150" w:type="dxa"/>
+            </w:tcMar>
+            <w:vAlign w:val="center"/>
+            <w:hideMark/>
+          </w:tcPr>
+          <w:p>
+            <w:pPr>
+              <w:spacing w:before="480" w:after="480" w:line="270" w:lineRule="atLeast"/>
+              <w:rPr>
+                <w:rFonts w:eastAsia="Times New Roman"/>
+                <w:color w:val="0C163B"/>
+                <w:szCs w:val="20"/>
+              </w:rPr>
+            </w:pPr>
+            <w:proofErr w:type="spellStart"/>
+            <w:r>
+              <w:rPr>
+                <w:rFonts w:eastAsia="Times New Roman"/>
+                <w:color w:val="0C163B"/>
+                <w:szCs w:val="20"/>
+              </w:rPr>
+              <w:t>CLDAssetRenameReportEmail</w:t>
+            </w:r>
+            <w:proofErr w:type="spellEnd"/>
+          </w:p>
+        </w:tc>
+        <w:tc>
+          <w:tcPr>
+            <w:tcW w:w="4357" w:type="dxa"/>
+            <w:tcBorders>
+              <w:top w:val="single" w:sz="6" w:space="0" w:color="DDDDDD"/>
+              <w:left w:val="single" w:sz="6" w:space="0" w:color="DDDDDD"/>
+              <w:bottom w:val="single" w:sz="6" w:space="0" w:color="DDDDDD"/>
+              <w:right w:val="single" w:sz="6" w:space="0" w:color="DDDDDD"/>
+            </w:tcBorders>
+            <w:shd w:val="clear" w:color="auto" w:fill="FFFFFF"/>
+            <w:tcMar>
+              <w:top w:w="105" w:type="dxa"/>
+              <w:left w:w="150" w:type="dxa"/>
+              <w:bottom w:w="105" w:type="dxa"/>
+              <w:right w:w="150" w:type="dxa"/>
+            </w:tcMar>
+            <w:vAlign w:val="center"/>
+            <w:hideMark/>
+          </w:tcPr>
+          <w:p>
+            <w:pPr>
+              <w:spacing w:before="480" w:after="480" w:line="270" w:lineRule="atLeast"/>
+              <w:rPr>
+                <w:rFonts w:eastAsia="Times New Roman"/>
+                <w:color w:val="0C163B"/>
+                <w:szCs w:val="20"/>
+              </w:rPr>
+            </w:pPr>
+            <w:r>
+              <w:rPr>
+                <w:rFonts w:eastAsia="Times New Roman"/>
+                <w:color w:val="0C163B"/>
+                <w:szCs w:val="20"/>
+              </w:rPr>
+              <w:t>The email address used to receive the asset's rename notification.</w:t>
+            </w:r>
+          </w:p>
+        </w:tc>
+      </w:tr>
+      <w:tr>
+        <w:tc>
+          <w:tcPr>
+            <w:tcW w:w="0" w:type="auto"/>
+            <w:tcBorders>
+              <w:top w:val="single" w:sz="6" w:space="0" w:color="DDDDDD"/>
+              <w:left w:val="single" w:sz="6" w:space="0" w:color="DDDDDD"/>
+              <w:bottom w:val="single" w:sz="6" w:space="0" w:color="DDDDDD"/>
+              <w:right w:val="single" w:sz="6" w:space="0" w:color="DDDDDD"/>
+            </w:tcBorders>
+            <w:shd w:val="clear" w:color="auto" w:fill="FFFFFF"/>
+            <w:tcMar>
+              <w:top w:w="105" w:type="dxa"/>
+              <w:left w:w="150" w:type="dxa"/>
+              <w:bottom w:w="105" w:type="dxa"/>
+              <w:right w:w="150" w:type="dxa"/>
+            </w:tcMar>
+            <w:vAlign w:val="center"/>
+            <w:hideMark/>
+          </w:tcPr>
+          <w:p>
+            <w:pPr>
+              <w:spacing w:before="480" w:after="480" w:line="270" w:lineRule="atLeast"/>
+              <w:rPr>
+                <w:rFonts w:eastAsia="Times New Roman"/>
+                <w:color w:val="0C163B"/>
+                <w:szCs w:val="20"/>
+              </w:rPr>
+            </w:pPr>
+          </w:p>
+        </w:tc>
+        <w:tc>
+          <w:tcPr>
+            <w:tcW w:w="0" w:type="auto"/>
+            <w:tcBorders>
+              <w:top w:val="single" w:sz="6" w:space="0" w:color="DDDDDD"/>
+              <w:left w:val="single" w:sz="6" w:space="0" w:color="DDDDDD"/>
+              <w:bottom w:val="single" w:sz="6" w:space="0" w:color="DDDDDD"/>
+              <w:right w:val="single" w:sz="6" w:space="0" w:color="DDDDDD"/>
+            </w:tcBorders>
+            <w:shd w:val="clear" w:color="auto" w:fill="FFFFFF"/>
+            <w:tcMar>
+              <w:top w:w="105" w:type="dxa"/>
+              <w:left w:w="150" w:type="dxa"/>
+              <w:bottom w:w="105" w:type="dxa"/>
+              <w:right w:w="150" w:type="dxa"/>
+            </w:tcMar>
+            <w:vAlign w:val="center"/>
+            <w:hideMark/>
+          </w:tcPr>
+          <w:p>
+            <w:pPr>
+              <w:spacing w:before="480" w:after="480" w:line="270" w:lineRule="atLeast"/>
+              <w:rPr>
+                <w:rFonts w:eastAsia="Times New Roman"/>
+                <w:color w:val="0C163B"/>
+                <w:szCs w:val="20"/>
+              </w:rPr>
+            </w:pPr>
+            <w:proofErr w:type="spellStart"/>
+            <w:r>
+              <w:rPr>
+                <w:rFonts w:eastAsia="Times New Roman"/>
+                <w:color w:val="0C163B"/>
+                <w:szCs w:val="20"/>
+              </w:rPr>
+              <w:t>CLDNumberOfAssets</w:t>
+            </w:r>
+            <w:proofErr w:type="spellEnd"/>
+          </w:p>
+        </w:tc>
+        <w:tc>
+          <w:tcPr>
+            <w:tcW w:w="4357" w:type="dxa"/>
+            <w:tcBorders>
+              <w:top w:val="single" w:sz="6" w:space="0" w:color="DDDDDD"/>
+              <w:left w:val="single" w:sz="6" w:space="0" w:color="DDDDDD"/>
+              <w:bottom w:val="single" w:sz="6" w:space="0" w:color="DDDDDD"/>
+              <w:right w:val="single" w:sz="6" w:space="0" w:color="DDDDDD"/>
+            </w:tcBorders>
+            <w:shd w:val="clear" w:color="auto" w:fill="FFFFFF"/>
+            <w:tcMar>
+              <w:top w:w="105" w:type="dxa"/>
+              <w:left w:w="150" w:type="dxa"/>
+              <w:bottom w:w="105" w:type="dxa"/>
+              <w:right w:w="150" w:type="dxa"/>
+            </w:tcMar>
+            <w:vAlign w:val="center"/>
+            <w:hideMark/>
+          </w:tcPr>
+          <w:p>
+            <w:pPr>
+              <w:spacing w:before="480" w:after="480" w:line="270" w:lineRule="atLeast"/>
+              <w:rPr>
+                <w:rFonts w:eastAsia="Times New Roman"/>
+                <w:color w:val="0C163B"/>
+                <w:szCs w:val="20"/>
+              </w:rPr>
+            </w:pPr>
+            <w:r>
+              <w:rPr>
+                <w:rFonts w:eastAsia="Times New Roman"/>
+                <w:color w:val="0C163B"/>
+                <w:szCs w:val="20"/>
+              </w:rPr>
+              <w:t xml:space="preserve">Specifies how many assets are uploaded to </w:t>
+            </w:r>
+            <w:proofErr w:type="spellStart"/>
+            <w:r>
+              <w:rPr>
+                <w:rFonts w:eastAsia="Times New Roman"/>
+                <w:color w:val="0C163B"/>
+                <w:szCs w:val="20"/>
+              </w:rPr>
+              <w:t>Cloudinary</w:t>
+            </w:r>
+            <w:proofErr w:type="spellEnd"/>
+            <w:r>
+              <w:rPr>
+                <w:rFonts w:eastAsia="Times New Roman"/>
+                <w:color w:val="0C163B"/>
+                <w:szCs w:val="20"/>
+              </w:rPr>
+              <w:t xml:space="preserve"> in Debug mode.</w:t>
+            </w:r>
+          </w:p>
+        </w:tc>
+      </w:tr>
+      <w:tr>
+        <w:tc>
+          <w:tcPr>
+            <w:tcW w:w="0" w:type="auto"/>
+            <w:tcBorders>
+              <w:top w:val="single" w:sz="6" w:space="0" w:color="DDDDDD"/>
+              <w:left w:val="single" w:sz="6" w:space="0" w:color="DDDDDD"/>
+              <w:bottom w:val="single" w:sz="6" w:space="0" w:color="DDDDDD"/>
+              <w:right w:val="single" w:sz="6" w:space="0" w:color="DDDDDD"/>
+            </w:tcBorders>
+            <w:shd w:val="clear" w:color="auto" w:fill="FFFFFF"/>
+            <w:tcMar>
+              <w:top w:w="105" w:type="dxa"/>
+              <w:left w:w="150" w:type="dxa"/>
+              <w:bottom w:w="105" w:type="dxa"/>
+              <w:right w:w="150" w:type="dxa"/>
+            </w:tcMar>
+            <w:vAlign w:val="center"/>
+            <w:hideMark/>
+          </w:tcPr>
+          <w:p>
+            <w:pPr>
+              <w:spacing w:before="480" w:after="480" w:line="270" w:lineRule="atLeast"/>
+              <w:rPr>
+                <w:rFonts w:eastAsia="Times New Roman"/>
+                <w:color w:val="0C163B"/>
+                <w:szCs w:val="20"/>
+              </w:rPr>
+            </w:pPr>
+          </w:p>
+        </w:tc>
+        <w:tc>
+          <w:tcPr>
+            <w:tcW w:w="0" w:type="auto"/>
+            <w:tcBorders>
+              <w:top w:val="single" w:sz="6" w:space="0" w:color="DDDDDD"/>
+              <w:left w:val="single" w:sz="6" w:space="0" w:color="DDDDDD"/>
+              <w:bottom w:val="single" w:sz="6" w:space="0" w:color="DDDDDD"/>
+              <w:right w:val="single" w:sz="6" w:space="0" w:color="DDDDDD"/>
+            </w:tcBorders>
+            <w:shd w:val="clear" w:color="auto" w:fill="FFFFFF"/>
+            <w:tcMar>
+              <w:top w:w="105" w:type="dxa"/>
+              <w:left w:w="150" w:type="dxa"/>
+              <w:bottom w:w="105" w:type="dxa"/>
+              <w:right w:w="150" w:type="dxa"/>
+            </w:tcMar>
+            <w:vAlign w:val="center"/>
+            <w:hideMark/>
+          </w:tcPr>
+          <w:p>
+            <w:pPr>
+              <w:spacing w:before="480" w:after="480" w:line="270" w:lineRule="atLeast"/>
+              <w:rPr>
+                <w:rFonts w:eastAsia="Times New Roman"/>
+                <w:color w:val="0C163B"/>
+                <w:szCs w:val="20"/>
+              </w:rPr>
+            </w:pPr>
+            <w:proofErr w:type="spellStart"/>
+            <w:r>
+              <w:rPr>
+                <w:rFonts w:eastAsia="Times New Roman"/>
+                <w:color w:val="0C163B"/>
+                <w:szCs w:val="20"/>
+              </w:rPr>
+              <w:t>CLDJobExecutionMode</w:t>
+            </w:r>
+            <w:proofErr w:type="spellEnd"/>
+          </w:p>
+        </w:tc>
+        <w:tc>
+          <w:tcPr>
+            <w:tcW w:w="4357" w:type="dxa"/>
+            <w:tcBorders>
+              <w:top w:val="single" w:sz="6" w:space="0" w:color="DDDDDD"/>
+              <w:left w:val="single" w:sz="6" w:space="0" w:color="DDDDDD"/>
+              <w:bottom w:val="single" w:sz="6" w:space="0" w:color="DDDDDD"/>
+              <w:right w:val="single" w:sz="6" w:space="0" w:color="DDDDDD"/>
+            </w:tcBorders>
+            <w:shd w:val="clear" w:color="auto" w:fill="FFFFFF"/>
+            <w:tcMar>
+              <w:top w:w="105" w:type="dxa"/>
+              <w:left w:w="150" w:type="dxa"/>
+              <w:bottom w:w="105" w:type="dxa"/>
+              <w:right w:w="150" w:type="dxa"/>
+            </w:tcMar>
+            <w:vAlign w:val="center"/>
+            <w:hideMark/>
+          </w:tcPr>
+          <w:p>
+            <w:pPr>
+              <w:spacing w:before="480" w:after="480" w:line="270" w:lineRule="atLeast"/>
+              <w:rPr>
+                <w:rFonts w:eastAsia="Times New Roman"/>
+                <w:color w:val="0C163B"/>
+                <w:szCs w:val="20"/>
+              </w:rPr>
+            </w:pPr>
+            <w:r>
+              <w:rPr>
+                <w:rFonts w:eastAsia="Times New Roman"/>
+                <w:color w:val="0C163B"/>
+                <w:szCs w:val="20"/>
+              </w:rPr>
+              <w:t>Configures the job execution mode. In Prod mode, all assets are uploaded. In Debug mode, the number of assets configured in </w:t>
+            </w:r>
+            <w:proofErr w:type="spellStart"/>
+            <w:r>
+              <w:rPr>
+                <w:rFonts w:eastAsia="Times New Roman"/>
+                <w:b/>
+                <w:bCs/>
+                <w:color w:val="0C163B"/>
+                <w:szCs w:val="20"/>
+              </w:rPr>
+              <w:t>CLDNumberOfAssets</w:t>
+            </w:r>
+            <w:proofErr w:type="spellEnd"/>
+            <w:r>
+              <w:rPr>
+                <w:rFonts w:eastAsia="Times New Roman"/>
+                <w:color w:val="0C163B"/>
+                <w:szCs w:val="20"/>
+              </w:rPr>
+              <w:t> are uploaded.</w:t>
+            </w:r>
+          </w:p>
+        </w:tc>
+      </w:tr>
+      <w:tr>
+        <w:tc>
+          <w:tcPr>
+            <w:tcW w:w="0" w:type="auto"/>
+            <w:tcBorders>
+              <w:top w:val="single" w:sz="6" w:space="0" w:color="DDDDDD"/>
+              <w:left w:val="single" w:sz="6" w:space="0" w:color="DDDDDD"/>
+              <w:bottom w:val="single" w:sz="6" w:space="0" w:color="DDDDDD"/>
+              <w:right w:val="single" w:sz="6" w:space="0" w:color="DDDDDD"/>
+            </w:tcBorders>
+            <w:shd w:val="clear" w:color="auto" w:fill="FFFFFF"/>
+            <w:tcMar>
+              <w:top w:w="105" w:type="dxa"/>
+              <w:left w:w="150" w:type="dxa"/>
+              <w:bottom w:w="105" w:type="dxa"/>
+              <w:right w:w="150" w:type="dxa"/>
+            </w:tcMar>
+            <w:vAlign w:val="center"/>
+            <w:hideMark/>
+          </w:tcPr>
+          <w:p>
+            <w:pPr>
+              <w:spacing w:before="480" w:after="480" w:line="270" w:lineRule="atLeast"/>
+              <w:rPr>
+                <w:rFonts w:eastAsia="Times New Roman"/>
+                <w:color w:val="0C163B"/>
+                <w:szCs w:val="20"/>
+              </w:rPr>
+            </w:pPr>
+          </w:p>
+        </w:tc>
+        <w:tc>
+          <w:tcPr>
+            <w:tcW w:w="0" w:type="auto"/>
+            <w:tcBorders>
+              <w:top w:val="single" w:sz="6" w:space="0" w:color="DDDDDD"/>
+              <w:left w:val="single" w:sz="6" w:space="0" w:color="DDDDDD"/>
+              <w:bottom w:val="single" w:sz="6" w:space="0" w:color="DDDDDD"/>
+              <w:right w:val="single" w:sz="6" w:space="0" w:color="DDDDDD"/>
+            </w:tcBorders>
+            <w:shd w:val="clear" w:color="auto" w:fill="FFFFFF"/>
+            <w:tcMar>
+              <w:top w:w="105" w:type="dxa"/>
+              <w:left w:w="150" w:type="dxa"/>
+              <w:bottom w:w="105" w:type="dxa"/>
+              <w:right w:w="150" w:type="dxa"/>
+            </w:tcMar>
+            <w:vAlign w:val="center"/>
+            <w:hideMark/>
+          </w:tcPr>
+          <w:p>
+            <w:pPr>
+              <w:spacing w:before="480" w:after="480" w:line="270" w:lineRule="atLeast"/>
+              <w:rPr>
+                <w:rFonts w:eastAsia="Times New Roman"/>
+                <w:color w:val="0C163B"/>
+                <w:szCs w:val="20"/>
+              </w:rPr>
+            </w:pPr>
+            <w:proofErr w:type="spellStart"/>
+            <w:r>
+              <w:rPr>
+                <w:rFonts w:eastAsia="Times New Roman"/>
+                <w:color w:val="0C163B"/>
+                <w:szCs w:val="20"/>
+              </w:rPr>
+              <w:t>CLDSyncMode</w:t>
+            </w:r>
+            <w:proofErr w:type="spellEnd"/>
+          </w:p>
+        </w:tc>
+        <w:tc>
+          <w:tcPr>
+            <w:tcW w:w="4357" w:type="dxa"/>
+            <w:tcBorders>
+              <w:top w:val="single" w:sz="6" w:space="0" w:color="DDDDDD"/>
+              <w:left w:val="single" w:sz="6" w:space="0" w:color="DDDDDD"/>
+              <w:bottom w:val="single" w:sz="6" w:space="0" w:color="DDDDDD"/>
+              <w:right w:val="single" w:sz="6" w:space="0" w:color="DDDDDD"/>
+            </w:tcBorders>
+            <w:shd w:val="clear" w:color="auto" w:fill="FFFFFF"/>
+            <w:tcMar>
+              <w:top w:w="105" w:type="dxa"/>
+              <w:left w:w="150" w:type="dxa"/>
+              <w:bottom w:w="105" w:type="dxa"/>
+              <w:right w:w="150" w:type="dxa"/>
+            </w:tcMar>
+            <w:vAlign w:val="center"/>
+            <w:hideMark/>
+          </w:tcPr>
+          <w:p>
+            <w:pPr>
+              <w:spacing w:before="480" w:after="480" w:line="270" w:lineRule="atLeast"/>
+              <w:rPr>
+                <w:rFonts w:eastAsia="Times New Roman"/>
+                <w:color w:val="0C163B"/>
+                <w:szCs w:val="20"/>
+              </w:rPr>
+            </w:pPr>
+            <w:r>
+              <w:rPr>
+                <w:rFonts w:eastAsia="Times New Roman"/>
+                <w:color w:val="0C163B"/>
+                <w:szCs w:val="20"/>
+              </w:rPr>
+              <w:t>Specifies whether to run the job in Full or Delta mode.</w:t>
+            </w:r>
+          </w:p>
+        </w:tc>
+      </w:tr>
+      <w:tr>
+        <w:tc>
+          <w:tcPr>
+            <w:tcW w:w="0" w:type="auto"/>
+            <w:tcBorders>
+              <w:top w:val="single" w:sz="6" w:space="0" w:color="DDDDDD"/>
+              <w:left w:val="single" w:sz="6" w:space="0" w:color="DDDDDD"/>
+              <w:bottom w:val="single" w:sz="6" w:space="0" w:color="DDDDDD"/>
+              <w:right w:val="single" w:sz="6" w:space="0" w:color="DDDDDD"/>
+            </w:tcBorders>
+            <w:shd w:val="clear" w:color="auto" w:fill="FFFFFF"/>
+            <w:tcMar>
+              <w:top w:w="105" w:type="dxa"/>
+              <w:left w:w="150" w:type="dxa"/>
+              <w:bottom w:w="105" w:type="dxa"/>
+              <w:right w:w="150" w:type="dxa"/>
+            </w:tcMar>
+            <w:vAlign w:val="center"/>
+          </w:tcPr>
+          <w:p>
+            <w:pPr>
+              <w:spacing w:before="480" w:after="480" w:line="270" w:lineRule="atLeast"/>
+              <w:rPr>
+                <w:rFonts w:eastAsia="Times New Roman"/>
+                <w:color w:val="0C163B"/>
+                <w:szCs w:val="20"/>
+              </w:rPr>
+            </w:pPr>
+            <w:proofErr w:type="spellStart"/>
+            <w:r>
+              <w:rPr>
+                <w:rFonts w:eastAsia="Times New Roman"/>
+                <w:color w:val="0C163B"/>
+                <w:szCs w:val="20"/>
+              </w:rPr>
+              <w:lastRenderedPageBreak/>
+              <w:t>cldStructuredMetadata</w:t>
+            </w:r>
+            <w:proofErr w:type="spellEnd"/>
+          </w:p>
+        </w:tc>
+        <w:tc>
+          <w:tcPr>
+            <w:tcW w:w="0" w:type="auto"/>
+            <w:tcBorders>
+              <w:top w:val="single" w:sz="6" w:space="0" w:color="DDDDDD"/>
+              <w:left w:val="single" w:sz="6" w:space="0" w:color="DDDDDD"/>
+              <w:bottom w:val="single" w:sz="6" w:space="0" w:color="DDDDDD"/>
+              <w:right w:val="single" w:sz="6" w:space="0" w:color="DDDDDD"/>
+            </w:tcBorders>
+            <w:shd w:val="clear" w:color="auto" w:fill="FFFFFF"/>
+            <w:tcMar>
+              <w:top w:w="105" w:type="dxa"/>
+              <w:left w:w="150" w:type="dxa"/>
+              <w:bottom w:w="105" w:type="dxa"/>
+              <w:right w:w="150" w:type="dxa"/>
+            </w:tcMar>
+            <w:vAlign w:val="center"/>
+          </w:tcPr>
+          <w:p>
+            <w:pPr>
+              <w:spacing w:before="480" w:after="480" w:line="270" w:lineRule="atLeast"/>
+              <w:rPr>
+                <w:rFonts w:eastAsia="Times New Roman"/>
+                <w:color w:val="0C163B"/>
+                <w:szCs w:val="20"/>
+              </w:rPr>
+            </w:pPr>
+          </w:p>
+        </w:tc>
+        <w:tc>
+          <w:tcPr>
+            <w:tcW w:w="4357" w:type="dxa"/>
+            <w:tcBorders>
+              <w:top w:val="single" w:sz="6" w:space="0" w:color="DDDDDD"/>
+              <w:left w:val="single" w:sz="6" w:space="0" w:color="DDDDDD"/>
+              <w:bottom w:val="single" w:sz="6" w:space="0" w:color="DDDDDD"/>
+              <w:right w:val="single" w:sz="6" w:space="0" w:color="DDDDDD"/>
+            </w:tcBorders>
+            <w:shd w:val="clear" w:color="auto" w:fill="FFFFFF"/>
+            <w:tcMar>
+              <w:top w:w="105" w:type="dxa"/>
+              <w:left w:w="150" w:type="dxa"/>
+              <w:bottom w:w="105" w:type="dxa"/>
+              <w:right w:w="150" w:type="dxa"/>
+            </w:tcMar>
+            <w:vAlign w:val="center"/>
+          </w:tcPr>
+          <w:p>
+            <w:pPr>
+              <w:spacing w:before="480" w:after="480" w:line="270" w:lineRule="atLeast"/>
+              <w:rPr>
+                <w:rFonts w:eastAsia="Times New Roman"/>
+                <w:color w:val="0C163B"/>
+                <w:szCs w:val="20"/>
+              </w:rPr>
+            </w:pPr>
+            <w:r>
+              <w:rPr>
+                <w:rFonts w:eastAsia="Times New Roman"/>
+                <w:color w:val="0C163B"/>
+                <w:szCs w:val="20"/>
+              </w:rPr>
+              <w:t xml:space="preserve">Used to create structured metadata in </w:t>
+            </w:r>
+            <w:proofErr w:type="spellStart"/>
+            <w:r>
+              <w:rPr>
+                <w:rFonts w:eastAsia="Times New Roman"/>
+                <w:color w:val="0C163B"/>
+                <w:szCs w:val="20"/>
+              </w:rPr>
+              <w:t>C</w:t>
+            </w:r>
+            <w:r>
+              <w:rPr>
+                <w:rFonts w:eastAsia="Times New Roman"/>
+                <w:color w:val="0C163B"/>
+                <w:szCs w:val="20"/>
+              </w:rPr>
+              <w:t>l</w:t>
+            </w:r>
+            <w:r>
+              <w:rPr>
+                <w:rFonts w:eastAsia="Times New Roman"/>
+                <w:color w:val="0C163B"/>
+                <w:szCs w:val="20"/>
+              </w:rPr>
+              <w:t>oudinary</w:t>
+            </w:r>
+            <w:proofErr w:type="spellEnd"/>
+            <w:r>
+              <w:rPr>
+                <w:rFonts w:eastAsia="Times New Roman"/>
+                <w:color w:val="0C163B"/>
+                <w:szCs w:val="20"/>
+              </w:rPr>
+              <w:t>.</w:t>
+            </w:r>
+          </w:p>
+        </w:tc>
+      </w:tr>
+    </w:tbl>
+    <w:p>
+      <w:pPr>
+        <w:rPr>
+          <w:b/>
+          <w:bCs/>
+          <w:szCs w:val="28"/>
+        </w:rPr>
+      </w:pPr>
+    </w:p>
+    <w:p>
+      <w:pPr>
+        <w:pStyle w:val="Heading2"/>
+        <w:shd w:val="clear" w:color="auto" w:fill="FFFFFF"/>
+        <w:spacing w:before="315" w:after="158"/>
+        <w:ind w:left="360" w:hanging="360"/>
+        <w:rPr>
+          <w:rFonts w:ascii="Arial" w:hAnsi="Arial" w:cs="Arial"/>
+          <w:color w:val="auto"/>
+          <w:sz w:val="36"/>
+          <w:szCs w:val="48"/>
+        </w:rPr>
+      </w:pPr>
+      <w:r>
+        <w:rPr>
+          <w:rFonts w:ascii="Arial" w:hAnsi="Arial" w:cs="Arial"/>
+          <w:color w:val="auto"/>
+          <w:sz w:val="36"/>
+          <w:szCs w:val="48"/>
+        </w:rPr>
+        <w:t xml:space="preserve">Configure </w:t>
+      </w:r>
+      <w:r>
+        <w:rPr>
+          <w:rFonts w:ascii="Arial" w:hAnsi="Arial" w:cs="Arial"/>
+          <w:color w:val="auto"/>
+          <w:sz w:val="36"/>
+          <w:szCs w:val="48"/>
+        </w:rPr>
+        <w:t>services</w:t>
+      </w:r>
+    </w:p>
+    <w:p>
+      <w:pPr>
+        <w:rPr>
+          <w:b/>
+          <w:bCs/>
+          <w:sz w:val="28"/>
+          <w:szCs w:val="28"/>
+        </w:rPr>
+      </w:pPr>
+    </w:p>
+    <w:p>
+      <w:pPr>
+        <w:rPr>
+          <w:b/>
+          <w:bCs/>
+          <w:sz w:val="28"/>
+          <w:szCs w:val="28"/>
+        </w:rPr>
+      </w:pPr>
+      <w:proofErr w:type="spellStart"/>
+      <w:proofErr w:type="gramStart"/>
+      <w:r>
+        <w:rPr>
+          <w:b/>
+          <w:bCs/>
+          <w:sz w:val="28"/>
+          <w:szCs w:val="28"/>
+        </w:rPr>
+        <w:t>c</w:t>
+      </w:r>
+      <w:r>
+        <w:rPr>
+          <w:b/>
+          <w:bCs/>
+          <w:sz w:val="28"/>
+          <w:szCs w:val="28"/>
+        </w:rPr>
+        <w:t>loudinary</w:t>
+      </w:r>
+      <w:r>
+        <w:rPr>
+          <w:b/>
+          <w:bCs/>
+          <w:sz w:val="28"/>
+          <w:szCs w:val="28"/>
+        </w:rPr>
+        <w:t>.metadata</w:t>
+      </w:r>
+      <w:proofErr w:type="gramEnd"/>
+      <w:r>
+        <w:rPr>
+          <w:b/>
+          <w:bCs/>
+          <w:sz w:val="28"/>
+          <w:szCs w:val="28"/>
+        </w:rPr>
+        <w:t>.upload</w:t>
+      </w:r>
+      <w:proofErr w:type="spellEnd"/>
+    </w:p>
+    <w:p>
+      <w:pPr>
+        <w:rPr>
+          <w:b/>
+          <w:bCs/>
+          <w:sz w:val="28"/>
+          <w:szCs w:val="28"/>
+        </w:rPr>
+      </w:pPr>
+    </w:p>
+    <w:tbl>
+      <w:tblPr>
+        <w:tblW w:w="0" w:type="auto"/>
+        <w:shd w:val="clear" w:color="auto" w:fill="FFFFFF"/>
+        <w:tblCellMar>
+          <w:top w:w="15" w:type="dxa"/>
+          <w:left w:w="15" w:type="dxa"/>
+          <w:bottom w:w="15" w:type="dxa"/>
+          <w:right w:w="15" w:type="dxa"/>
+        </w:tblCellMar>
+        <w:tblLook w:val="04A0" w:firstRow="1" w:lastRow="0" w:firstColumn="1" w:lastColumn="0" w:noHBand="0" w:noVBand="1"/>
+      </w:tblPr>
+      <w:tblGrid>
+        <w:gridCol w:w="3003"/>
+        <w:gridCol w:w="3015"/>
+        <w:gridCol w:w="3603"/>
+      </w:tblGrid>
+      <w:tr>
+        <w:trPr>
+          <w:tblHeader/>
+        </w:trPr>
+        <w:tc>
+          <w:tcPr>
+            <w:tcW w:w="0" w:type="auto"/>
+            <w:tcBorders>
+              <w:top w:val="single" w:sz="6" w:space="0" w:color="DDDDDD"/>
+              <w:left w:val="single" w:sz="6" w:space="0" w:color="DDDDDD"/>
+              <w:bottom w:val="single" w:sz="6" w:space="0" w:color="DDDDDD"/>
+              <w:right w:val="single" w:sz="6" w:space="0" w:color="DDDDDD"/>
+            </w:tcBorders>
+            <w:shd w:val="clear" w:color="auto" w:fill="FFFFFF"/>
+            <w:tcMar>
+              <w:top w:w="105" w:type="dxa"/>
+              <w:left w:w="150" w:type="dxa"/>
+              <w:bottom w:w="105" w:type="dxa"/>
+              <w:right w:w="150" w:type="dxa"/>
+            </w:tcMar>
+            <w:vAlign w:val="center"/>
+            <w:hideMark/>
+          </w:tcPr>
+          <w:p>
+            <w:pPr>
+              <w:spacing w:before="480" w:after="480" w:line="270" w:lineRule="atLeast"/>
+              <w:rPr>
+                <w:rFonts w:eastAsia="Times New Roman"/>
+                <w:b/>
+                <w:bCs/>
+                <w:color w:val="888888"/>
+                <w:szCs w:val="20"/>
+              </w:rPr>
+            </w:pPr>
+            <w:r>
+              <w:rPr>
+                <w:rFonts w:eastAsia="Times New Roman"/>
+                <w:b/>
+                <w:bCs/>
+                <w:color w:val="888888"/>
+                <w:szCs w:val="20"/>
+              </w:rPr>
+              <w:t>Name</w:t>
+            </w:r>
+          </w:p>
+        </w:tc>
+        <w:tc>
+          <w:tcPr>
+            <w:tcW w:w="0" w:type="auto"/>
+            <w:tcBorders>
+              <w:top w:val="single" w:sz="6" w:space="0" w:color="DDDDDD"/>
+              <w:left w:val="single" w:sz="6" w:space="0" w:color="DDDDDD"/>
+              <w:bottom w:val="single" w:sz="6" w:space="0" w:color="DDDDDD"/>
+              <w:right w:val="single" w:sz="6" w:space="0" w:color="DDDDDD"/>
+            </w:tcBorders>
+            <w:shd w:val="clear" w:color="auto" w:fill="FFFFFF"/>
+            <w:tcMar>
+              <w:top w:w="105" w:type="dxa"/>
+              <w:left w:w="150" w:type="dxa"/>
+              <w:bottom w:w="105" w:type="dxa"/>
+              <w:right w:w="150" w:type="dxa"/>
+            </w:tcMar>
+            <w:vAlign w:val="center"/>
+            <w:hideMark/>
+          </w:tcPr>
+          <w:p>
+            <w:pPr>
+              <w:spacing w:before="480" w:after="480" w:line="270" w:lineRule="atLeast"/>
+              <w:rPr>
+                <w:rFonts w:eastAsia="Times New Roman"/>
+                <w:b/>
+                <w:bCs/>
+                <w:color w:val="888888"/>
+                <w:szCs w:val="20"/>
+              </w:rPr>
+            </w:pPr>
+            <w:r>
+              <w:rPr>
+                <w:rFonts w:eastAsia="Times New Roman"/>
+                <w:b/>
+                <w:bCs/>
+                <w:color w:val="888888"/>
+                <w:szCs w:val="20"/>
+              </w:rPr>
+              <w:t>Profile</w:t>
+            </w:r>
+          </w:p>
+        </w:tc>
+        <w:tc>
+          <w:tcPr>
+            <w:tcW w:w="0" w:type="auto"/>
+            <w:tcBorders>
+              <w:top w:val="single" w:sz="6" w:space="0" w:color="DDDDDD"/>
+              <w:left w:val="single" w:sz="6" w:space="0" w:color="DDDDDD"/>
+              <w:bottom w:val="single" w:sz="6" w:space="0" w:color="DDDDDD"/>
+              <w:right w:val="single" w:sz="6" w:space="0" w:color="DDDDDD"/>
+            </w:tcBorders>
+            <w:shd w:val="clear" w:color="auto" w:fill="FFFFFF"/>
+            <w:tcMar>
+              <w:top w:w="105" w:type="dxa"/>
+              <w:left w:w="150" w:type="dxa"/>
+              <w:bottom w:w="105" w:type="dxa"/>
+              <w:right w:w="150" w:type="dxa"/>
+            </w:tcMar>
+            <w:vAlign w:val="center"/>
+            <w:hideMark/>
+          </w:tcPr>
+          <w:p>
+            <w:pPr>
+              <w:spacing w:before="480" w:after="480" w:line="270" w:lineRule="atLeast"/>
+              <w:rPr>
+                <w:rFonts w:eastAsia="Times New Roman"/>
+                <w:b/>
+                <w:bCs/>
+                <w:color w:val="888888"/>
+                <w:szCs w:val="20"/>
+              </w:rPr>
+            </w:pPr>
+            <w:r>
+              <w:rPr>
+                <w:rFonts w:eastAsia="Times New Roman"/>
+                <w:b/>
+                <w:bCs/>
+                <w:color w:val="888888"/>
+                <w:szCs w:val="20"/>
+              </w:rPr>
+              <w:t>Credentials</w:t>
+            </w:r>
+          </w:p>
+        </w:tc>
+      </w:tr>
+      <w:tr>
+        <w:tc>
+          <w:tcPr>
+            <w:tcW w:w="0" w:type="auto"/>
+            <w:tcBorders>
+              <w:top w:val="single" w:sz="6" w:space="0" w:color="DDDDDD"/>
+              <w:left w:val="single" w:sz="6" w:space="0" w:color="DDDDDD"/>
+              <w:bottom w:val="single" w:sz="6" w:space="0" w:color="DDDDDD"/>
+              <w:right w:val="single" w:sz="6" w:space="0" w:color="DDDDDD"/>
+            </w:tcBorders>
+            <w:shd w:val="clear" w:color="auto" w:fill="FFFFFF"/>
+            <w:tcMar>
+              <w:top w:w="105" w:type="dxa"/>
+              <w:left w:w="150" w:type="dxa"/>
+              <w:bottom w:w="105" w:type="dxa"/>
+              <w:right w:w="150" w:type="dxa"/>
+            </w:tcMar>
+            <w:vAlign w:val="center"/>
+            <w:hideMark/>
+          </w:tcPr>
+          <w:p>
+            <w:pPr>
+              <w:spacing w:before="480" w:after="480" w:line="270" w:lineRule="atLeast"/>
+              <w:rPr>
+                <w:rFonts w:eastAsia="Times New Roman"/>
+                <w:color w:val="0C163B"/>
+                <w:szCs w:val="20"/>
+              </w:rPr>
+            </w:pPr>
+            <w:proofErr w:type="spellStart"/>
+            <w:proofErr w:type="gramStart"/>
+            <w:r>
+              <w:rPr>
+                <w:rFonts w:eastAsia="Times New Roman"/>
+                <w:color w:val="0C163B"/>
+                <w:szCs w:val="20"/>
+              </w:rPr>
+              <w:t>cloudinary.</w:t>
+            </w:r>
+            <w:r>
+              <w:rPr>
+                <w:rFonts w:eastAsia="Times New Roman"/>
+                <w:color w:val="0C163B"/>
+                <w:szCs w:val="20"/>
+              </w:rPr>
+              <w:t>metadata</w:t>
+            </w:r>
+            <w:proofErr w:type="gramEnd"/>
+            <w:r>
+              <w:rPr>
+                <w:rFonts w:eastAsia="Times New Roman"/>
+                <w:color w:val="0C163B"/>
+                <w:szCs w:val="20"/>
+              </w:rPr>
+              <w:t>.upload</w:t>
+            </w:r>
+            <w:proofErr w:type="spellEnd"/>
+          </w:p>
+        </w:tc>
+        <w:tc>
+          <w:tcPr>
+            <w:tcW w:w="0" w:type="auto"/>
+            <w:tcBorders>
+              <w:top w:val="single" w:sz="6" w:space="0" w:color="DDDDDD"/>
+              <w:left w:val="single" w:sz="6" w:space="0" w:color="DDDDDD"/>
+              <w:bottom w:val="single" w:sz="6" w:space="0" w:color="DDDDDD"/>
+              <w:right w:val="single" w:sz="6" w:space="0" w:color="DDDDDD"/>
+            </w:tcBorders>
+            <w:shd w:val="clear" w:color="auto" w:fill="FFFFFF"/>
+            <w:tcMar>
+              <w:top w:w="105" w:type="dxa"/>
+              <w:left w:w="150" w:type="dxa"/>
+              <w:bottom w:w="105" w:type="dxa"/>
+              <w:right w:w="150" w:type="dxa"/>
+            </w:tcMar>
+            <w:vAlign w:val="center"/>
+            <w:hideMark/>
+          </w:tcPr>
+          <w:p>
+            <w:proofErr w:type="spellStart"/>
+            <w:proofErr w:type="gramStart"/>
+            <w:r>
+              <w:t>cloudinary.search</w:t>
+            </w:r>
+            <w:proofErr w:type="gramEnd"/>
+            <w:r>
+              <w:t>.list.profile</w:t>
+            </w:r>
+            <w:proofErr w:type="spellEnd"/>
+          </w:p>
+          <w:p>
+            <w:pPr>
+              <w:rPr>
+                <w:highlight w:val="yellow"/>
+              </w:rPr>
+            </w:pPr>
+          </w:p>
+        </w:tc>
+        <w:tc>
+          <w:tcPr>
+            <w:tcW w:w="0" w:type="auto"/>
+            <w:tcBorders>
+              <w:top w:val="single" w:sz="6" w:space="0" w:color="DDDDDD"/>
+              <w:left w:val="single" w:sz="6" w:space="0" w:color="DDDDDD"/>
+              <w:bottom w:val="single" w:sz="6" w:space="0" w:color="DDDDDD"/>
+              <w:right w:val="single" w:sz="6" w:space="0" w:color="DDDDDD"/>
+            </w:tcBorders>
+            <w:shd w:val="clear" w:color="auto" w:fill="FFFFFF"/>
+            <w:tcMar>
+              <w:top w:w="105" w:type="dxa"/>
+              <w:left w:w="150" w:type="dxa"/>
+              <w:bottom w:w="105" w:type="dxa"/>
+              <w:right w:w="150" w:type="dxa"/>
+            </w:tcMar>
+            <w:vAlign w:val="center"/>
+            <w:hideMark/>
+          </w:tcPr>
+          <w:p>
+            <w:proofErr w:type="spellStart"/>
+            <w:proofErr w:type="gramStart"/>
+            <w:r>
+              <w:t>cloudinary.metadata</w:t>
+            </w:r>
+            <w:proofErr w:type="gramEnd"/>
+            <w:r>
+              <w:t>.upload.creds</w:t>
+            </w:r>
+            <w:proofErr w:type="spellEnd"/>
+          </w:p>
+          <w:p>
+            <w:pPr>
+              <w:spacing w:before="480" w:after="480" w:line="270" w:lineRule="atLeast"/>
+              <w:rPr>
+                <w:rFonts w:eastAsia="Times New Roman"/>
+                <w:color w:val="0C163B"/>
+                <w:szCs w:val="20"/>
+              </w:rPr>
+            </w:pPr>
+          </w:p>
+        </w:tc>
+      </w:tr>
+    </w:tbl>
+    <w:p>
+      <w:pPr>
+        <w:rPr>
+          <w:b/>
+          <w:bCs/>
+          <w:szCs w:val="28"/>
+        </w:rPr>
+      </w:pPr>
+    </w:p>
+    <w:p>
+      <w:pPr>
+        <w:rPr>
+          <w:rFonts w:eastAsia="Times New Roman"/>
+          <w:b/>
+          <w:bCs/>
+          <w:color w:val="0C163B"/>
+        </w:rPr>
+      </w:pPr>
+      <w:r>
+        <w:rPr>
+          <w:rFonts w:eastAsia="Times New Roman"/>
+          <w:b/>
+          <w:bCs/>
+          <w:color w:val="0C163B"/>
+        </w:rPr>
+        <w:t xml:space="preserve">For </w:t>
+      </w:r>
+      <w:proofErr w:type="spellStart"/>
+      <w:proofErr w:type="gramStart"/>
+      <w:r>
+        <w:rPr>
+          <w:b/>
+          <w:bCs/>
+        </w:rPr>
+        <w:t>cloudinary.metadata</w:t>
+      </w:r>
+      <w:proofErr w:type="gramEnd"/>
+      <w:r>
+        <w:rPr>
+          <w:b/>
+          <w:bCs/>
+        </w:rPr>
+        <w:t>.upload.creds</w:t>
+      </w:r>
+      <w:proofErr w:type="spellEnd"/>
+      <w:r>
+        <w:rPr>
+          <w:rFonts w:eastAsia="Times New Roman"/>
+          <w:b/>
+          <w:bCs/>
+          <w:color w:val="0C163B"/>
+        </w:rPr>
+        <w:t>:</w:t>
+      </w:r>
+    </w:p>
+    <w:p/>
+    <w:p>
+      <w:pPr>
+        <w:numPr>
+          <w:ilvl w:val="0"/>
+          <w:numId w:val="42"/>
+        </w:numPr>
+        <w:shd w:val="clear" w:color="auto" w:fill="FFFFFF"/>
+        <w:spacing w:after="75"/>
+        <w:ind w:left="870"/>
+        <w:rPr>
+          <w:rFonts w:eastAsia="Times New Roman"/>
+          <w:color w:val="0C163B"/>
+        </w:rPr>
+      </w:pPr>
+      <w:r>
+        <w:rPr>
+          <w:rFonts w:eastAsia="Times New Roman"/>
+          <w:color w:val="0C163B"/>
+        </w:rPr>
+        <w:t>Enter your base search API URL in the URL field.</w:t>
+      </w:r>
+      <w:r>
+        <w:rPr>
+          <w:rFonts w:eastAsia="Times New Roman"/>
+          <w:color w:val="0C163B"/>
+        </w:rPr>
+        <w:br/>
+      </w:r>
+      <w:r>
+        <w:rPr>
+          <w:rFonts w:eastAsia="Times New Roman"/>
+          <w:color w:val="24292E"/>
+        </w:rPr>
+        <w:t>https://[apikey</w:t>
+      </w:r>
+      <w:proofErr w:type="gramStart"/>
+      <w:r>
+        <w:rPr>
+          <w:rFonts w:eastAsia="Times New Roman"/>
+          <w:color w:val="24292E"/>
+        </w:rPr>
+        <w:t>]:[</w:t>
+      </w:r>
+      <w:proofErr w:type="gramEnd"/>
+      <w:r>
+        <w:rPr>
+          <w:rFonts w:eastAsia="Times New Roman"/>
+          <w:color w:val="24292E"/>
+        </w:rPr>
+        <w:t>apisecret]@api.cloudinary.com/v1_1/[cloudname]</w:t>
+      </w:r>
+    </w:p>
+    <w:p>
+      <w:pPr>
+        <w:numPr>
+          <w:ilvl w:val="0"/>
+          <w:numId w:val="42"/>
+        </w:numPr>
+        <w:shd w:val="clear" w:color="auto" w:fill="FFFFFF"/>
+        <w:spacing w:after="75"/>
+        <w:ind w:left="870"/>
+        <w:rPr>
+          <w:rFonts w:eastAsia="Times New Roman"/>
+          <w:color w:val="0C163B"/>
+        </w:rPr>
+      </w:pPr>
+      <w:r>
+        <w:rPr>
+          <w:rFonts w:eastAsia="Times New Roman"/>
+          <w:color w:val="0C163B"/>
+        </w:rPr>
+        <w:t>The User and Password fields do not need to be set.</w:t>
+      </w:r>
+    </w:p>
+    <w:p>
+      <w:pPr>
+        <w:pStyle w:val="ListParagraph"/>
+        <w:numPr>
+          <w:ilvl w:val="0"/>
+          <w:numId w:val="42"/>
+        </w:numPr>
+        <w:rPr>
+          <w:szCs w:val="24"/>
+        </w:rPr>
+      </w:pPr>
+      <w:proofErr w:type="spellStart"/>
+      <w:proofErr w:type="gramStart"/>
+      <w:r>
+        <w:rPr>
+          <w:szCs w:val="24"/>
+        </w:rPr>
+        <w:t>cloudinary.metadata</w:t>
+      </w:r>
+      <w:proofErr w:type="gramEnd"/>
+      <w:r>
+        <w:rPr>
+          <w:szCs w:val="24"/>
+        </w:rPr>
+        <w:t>.upload</w:t>
+      </w:r>
+      <w:proofErr w:type="spellEnd"/>
+      <w:r>
+        <w:rPr>
+          <w:szCs w:val="24"/>
+        </w:rPr>
+        <w:t xml:space="preserve"> is used in a method which is used to upload structured metadata in </w:t>
+      </w:r>
+      <w:proofErr w:type="spellStart"/>
+      <w:r>
+        <w:rPr>
+          <w:szCs w:val="24"/>
+        </w:rPr>
+        <w:t>cloudinary</w:t>
+      </w:r>
+      <w:proofErr w:type="spellEnd"/>
+      <w:r>
+        <w:rPr>
+          <w:szCs w:val="24"/>
+        </w:rPr>
+        <w:t>.</w:t>
+      </w:r>
+    </w:p>
+    <w:p>
+      <w:pPr>
+        <w:rPr>
+          <w:b/>
+          <w:bCs/>
+          <w:sz w:val="28"/>
+          <w:szCs w:val="28"/>
+        </w:rPr>
+      </w:pPr>
+    </w:p>
+    <w:p>
+      <w:pPr>
+        <w:rPr>
+          <w:b/>
+          <w:bCs/>
+          <w:sz w:val="28"/>
+          <w:szCs w:val="28"/>
+        </w:rPr>
+      </w:pPr>
+    </w:p>
+    <w:p>
+      <w:pPr>
+        <w:rPr>
+          <w:b/>
+          <w:bCs/>
+          <w:sz w:val="28"/>
+          <w:szCs w:val="28"/>
+        </w:rPr>
+      </w:pPr>
+      <w:r>
+        <w:rPr>
+          <w:b/>
+          <w:bCs/>
+          <w:sz w:val="28"/>
+          <w:szCs w:val="28"/>
+        </w:rPr>
+        <w:lastRenderedPageBreak/>
+        <w:drawing>
+          <wp:inline distT="0" distB="0" distL="0" distR="0" wp14:anchorId="5C430D0E" wp14:editId="4657E6EA">
+            <wp:extent cx="6163310" cy="3171825"/>
+            <wp:effectExtent l="0" t="0" r="8890" b="9525"/>
+            <wp:docPr id="70908891" name="Picture 1"/>
+            <wp:cNvGraphicFramePr>
+              <a:graphicFrameLocks xmlns:a="http://schemas.openxmlformats.org/drawingml/2006/main" noChangeAspect="1"/>
+            </wp:cNvGraphicFramePr>
+            <a:graphic xmlns:a="http://schemas.openxmlformats.org/drawingml/2006/main">
+              <a:graphicData uri="http://schemas.openxmlformats.org/drawingml/2006/picture">
+                <pic:pic xmlns:pic="http://schemas.openxmlformats.org/drawingml/2006/picture">
+                  <pic:nvPicPr>
+                    <pic:cNvPr id="70908891" name=""/>
+                    <pic:cNvPicPr/>
+                  </pic:nvPicPr>
+                  <pic:blipFill>
+                    <a:blip r:embed="rId14"/>
+                    <a:stretch>
+                      <a:fillRect/>
+                    </a:stretch>
+                  </pic:blipFill>
+                  <pic:spPr>
+                    <a:xfrm>
+                      <a:off x="0" y="0"/>
+                      <a:ext cx="6163310" cy="3171825"/>
+                    </a:xfrm>
+                    <a:prstGeom prst="rect">
+                      <a:avLst/>
+                    </a:prstGeom>
+                  </pic:spPr>
+                </pic:pic>
+              </a:graphicData>
+            </a:graphic>
+          </wp:inline>
+        </w:drawing>
+      </w:r>
+    </w:p>
+    <w:p>
+      <w:pPr>
+        <w:pBdr>
+          <w:top w:val="nil"/>
+          <w:left w:val="nil"/>
+          <w:bottom w:val="nil"/>
+          <w:right w:val="nil"/>
+          <w:between w:val="nil"/>
+        </w:pBdr>
+        <w:rPr>
+          <w:rStyle w:val="Hyperlink"/>
+        </w:rPr>
+      </w:pPr>
+    </w:p>
+    <w:p>
+      <w:pPr>
+        <w:pBdr>
+          <w:top w:val="nil"/>
+          <w:left w:val="nil"/>
+          <w:bottom w:val="nil"/>
+          <w:right w:val="nil"/>
+          <w:between w:val="nil"/>
+        </w:pBdr>
+        <w:rPr>
+          <w:rStyle w:val="Hyperlink"/>
+        </w:rPr>
+      </w:pPr>
+    </w:p>
+    <w:p>
+      <w:pPr>
         <w:pBdr>
           <w:top w:val="nil"/>
           <w:left w:val="nil"/>
@@ -2990,7 +4637,6 @@
           <w:rFonts w:ascii="Arial" w:eastAsia="Arial" w:hAnsi="Arial" w:cs="Arial"/>
           <w:color w:val="000000"/>
         </w:rPr>
-        <w:lastRenderedPageBreak/>
         <w:t>4. Operations, Maintenance</w:t>
       </w:r>
       <w:bookmarkEnd w:id="7"/>
@@ -3054,15 +4700,28 @@
       <w:pPr>
         <w:spacing w:line="360" w:lineRule="auto"/>
       </w:pPr>
-      <w:r>
-        <w:t>Cloudinary services are based on a highly available infrastructure designed for 100% uptime. The status of Cloudinary’s services can be found on our service status page -</w:t>
-      </w:r>
-      <w:hyperlink r:id="rId14">
+      <w:proofErr w:type="spellStart"/>
+      <w:r>
+        <w:t>Cloudinary</w:t>
+      </w:r>
+      <w:proofErr w:type="spellEnd"/>
+      <w:r>
+        <w:t xml:space="preserve"> services are based on a highly available infrastructure designed for 100% uptime. The status of </w:t>
+      </w:r>
+      <w:proofErr w:type="spellStart"/>
+      <w:r>
+        <w:t>Cloudinary’s</w:t>
+      </w:r>
+      <w:proofErr w:type="spellEnd"/>
+      <w:r>
+        <w:t xml:space="preserve"> services can be found on our service status page -</w:t>
+      </w:r>
+      <w:hyperlink r:id="rId15">
         <w:r>
           <w:t xml:space="preserve"> </w:t>
         </w:r>
       </w:hyperlink>
-      <w:hyperlink r:id="rId15">
+      <w:hyperlink r:id="rId16">
         <w:r>
           <w:rPr>
             <w:color w:val="1155CC"/>
@@ -3072,7 +4731,31 @@
         </w:r>
       </w:hyperlink>
       <w:r>
-        <w:t xml:space="preserve">.  From here, you can subscribe to service status updates.  In the unlikely event that Cloudinary services go down, storefronts will continue to display any assets previously requested from Cloudinary since they are cached on the edge using CDNs.  However, assets that are being requested by end users for the very first time will not be displayed by storefronts.  Please contact the Cloudinary support team to address such incidents.   </w:t>
+        <w:t xml:space="preserve">.  From here, you can subscribe to service status updates.  In the unlikely event that </w:t>
+      </w:r>
+      <w:proofErr w:type="spellStart"/>
+      <w:r>
+        <w:t>Cloudinary</w:t>
+      </w:r>
+      <w:proofErr w:type="spellEnd"/>
+      <w:r>
+        <w:t xml:space="preserve"> services go down, storefronts will continue to display any assets previously requested from </w:t>
+      </w:r>
+      <w:proofErr w:type="spellStart"/>
+      <w:r>
+        <w:t>Cloudinary</w:t>
+      </w:r>
+      <w:proofErr w:type="spellEnd"/>
+      <w:r>
+        <w:t xml:space="preserve"> since they are cached on the edge using CDNs.  However, assets that are being requested by end users for the very first time will not be displayed by storefronts.  Please contact the </w:t>
+      </w:r>
+      <w:proofErr w:type="spellStart"/>
+      <w:r>
+        <w:t>Cloudinary</w:t>
+      </w:r>
+      <w:proofErr w:type="spellEnd"/>
+      <w:r>
+        <w:t xml:space="preserve"> support team to address such incidents.   </w:t>
       </w:r>
     </w:p>
     <w:p>
@@ -3131,7 +4814,7 @@
           <w:u w:val="single"/>
         </w:rPr>
       </w:pPr>
-      <w:hyperlink r:id="rId16">
+      <w:hyperlink r:id="rId17">
         <w:r>
           <w:rPr>
             <w:color w:val="1155CC"/>
@@ -3168,6 +4851,7 @@
         </w:rPr>
       </w:pPr>
       <w:bookmarkStart w:id="11" w:name="_Toc98261962"/>
+      <w:proofErr w:type="gramStart"/>
       <w:r>
         <w:rPr>
           <w:rFonts w:ascii="Arial" w:eastAsia="Arial" w:hAnsi="Arial" w:cs="Arial"/>
@@ -3179,7 +4863,21 @@
           <w:rFonts w:ascii="Arial" w:eastAsia="Arial" w:hAnsi="Arial" w:cs="Arial"/>
         </w:rPr>
         <w:tab/>
-        <w:t>Cloudinary Workflow</w:t>
+      </w:r>
+      <w:proofErr w:type="spellStart"/>
+      <w:proofErr w:type="gramEnd"/>
+      <w:r>
+        <w:rPr>
+          <w:rFonts w:ascii="Arial" w:eastAsia="Arial" w:hAnsi="Arial" w:cs="Arial"/>
+        </w:rPr>
+        <w:t>Cloudinary</w:t>
+      </w:r>
+      <w:proofErr w:type="spellEnd"/>
+      <w:r>
+        <w:rPr>
+          <w:rFonts w:ascii="Arial" w:eastAsia="Arial" w:hAnsi="Arial" w:cs="Arial"/>
+        </w:rPr>
+        <w:t xml:space="preserve"> Workflow</w:t>
       </w:r>
       <w:bookmarkEnd w:id="11"/>
     </w:p>
@@ -3316,7 +5014,7 @@
       <w:r>
         <w:t xml:space="preserve">You can find user guide information at </w:t>
       </w:r>
-      <w:hyperlink r:id="rId17" w:history="1">
+      <w:hyperlink r:id="rId18" w:history="1">
         <w:r>
           <w:rPr>
             <w:rStyle w:val="Hyperlink"/>
@@ -3679,8 +5377,8 @@
     </w:p>
     <w:p/>
     <w:sectPr>
-      <w:footerReference w:type="default" r:id="rId18"/>
-      <w:footerReference w:type="first" r:id="rId19"/>
+      <w:footerReference w:type="default" r:id="rId19"/>
+      <w:footerReference w:type="first" r:id="rId20"/>
       <w:pgSz w:w="11906" w:h="16838"/>
       <w:pgMar w:top="993" w:right="850" w:bottom="851" w:left="1350" w:header="0" w:footer="360" w:gutter="0"/>
       <w:pgNumType w:start="1"/>
@@ -3692,7 +5390,7 @@
 </file>
 
 <file path=word/endnotes.xml><?xml version="1.0" encoding="utf-8"?>
-<w:endnotes xmlns:wpc="http://schemas.microsoft.com/office/word/2010/wordprocessingCanvas" xmlns:cx="http://schemas.microsoft.com/office/drawing/2014/chartex" xmlns:cx1="http://schemas.microsoft.com/office/drawing/2015/9/8/chartex" xmlns:cx2="http://schemas.microsoft.com/office/drawing/2015/10/21/chartex" xmlns:cx3="http://schemas.microsoft.com/office/drawing/2016/5/9/chartex" xmlns:cx4="http://schemas.microsoft.com/office/drawing/2016/5/10/chartex" xmlns:cx5="http://schemas.microsoft.com/office/drawing/2016/5/11/chartex" xmlns:cx6="http://schemas.microsoft.com/office/drawing/2016/5/12/chartex" xmlns:cx7="http://schemas.microsoft.com/office/drawing/2016/5/13/chartex" xmlns:cx8="http://schemas.microsoft.com/office/drawing/2016/5/14/chartex" xmlns:mc="http://schemas.openxmlformats.org/markup-compatibility/2006" xmlns:aink="http://schemas.microsoft.com/office/drawing/2016/ink" xmlns:am3d="http://schemas.microsoft.com/office/drawing/2017/model3d" xmlns:o="urn:schemas-microsoft-com:office:office" xmlns:r="http://schemas.openxmlformats.org/officeDocument/2006/relationships" xmlns:m="http://schemas.openxmlformats.org/officeDocument/2006/math" xmlns:v="urn:schemas-microsoft-com:vml" xmlns:wp14="http://schemas.microsoft.com/office/word/2010/wordprocessingDrawing" xmlns:wp="http://schemas.openxmlformats.org/drawingml/2006/wordprocessingDrawing" xmlns:w10="urn:schemas-microsoft-com:office:word" xmlns:w="http://schemas.openxmlformats.org/wordprocessingml/2006/main" xmlns:w14="http://schemas.microsoft.com/office/word/2010/wordml" xmlns:w15="http://schemas.microsoft.com/office/word/2012/wordml" xmlns:w16cex="http://schemas.microsoft.com/office/word/2018/wordml/cex" xmlns:w16cid="http://schemas.microsoft.com/office/word/2016/wordml/cid" xmlns:w16="http://schemas.microsoft.com/office/word/2018/wordml" xmlns:w16sdtdh="http://schemas.microsoft.com/office/word/2020/wordml/sdtdatahash" xmlns:w16se="http://schemas.microsoft.com/office/word/2015/wordml/symex" xmlns:wpg="http://schemas.microsoft.com/office/word/2010/wordprocessingGroup" xmlns:wpi="http://schemas.microsoft.com/office/word/2010/wordprocessingInk" xmlns:wne="http://schemas.microsoft.com/office/word/2006/wordml" xmlns:wps="http://schemas.microsoft.com/office/word/2010/wordprocessingShape" mc:Ignorable="w14 w15 w16se w16cid w16 w16cex w16sdtdh wp14">
+<w:endnotes xmlns:wpc="http://schemas.microsoft.com/office/word/2010/wordprocessingCanvas" xmlns:cx="http://schemas.microsoft.com/office/drawing/2014/chartex" xmlns:cx1="http://schemas.microsoft.com/office/drawing/2015/9/8/chartex" xmlns:cx2="http://schemas.microsoft.com/office/drawing/2015/10/21/chartex" xmlns:cx3="http://schemas.microsoft.com/office/drawing/2016/5/9/chartex" xmlns:cx4="http://schemas.microsoft.com/office/drawing/2016/5/10/chartex" xmlns:cx5="http://schemas.microsoft.com/office/drawing/2016/5/11/chartex" xmlns:cx6="http://schemas.microsoft.com/office/drawing/2016/5/12/chartex" xmlns:cx7="http://schemas.microsoft.com/office/drawing/2016/5/13/chartex" xmlns:cx8="http://schemas.microsoft.com/office/drawing/2016/5/14/chartex" xmlns:mc="http://schemas.openxmlformats.org/markup-compatibility/2006" xmlns:aink="http://schemas.microsoft.com/office/drawing/2016/ink" xmlns:am3d="http://schemas.microsoft.com/office/drawing/2017/model3d" xmlns:o="urn:schemas-microsoft-com:office:office" xmlns:oel="http://schemas.microsoft.com/office/2019/extlst" xmlns:r="http://schemas.openxmlformats.org/officeDocument/2006/relationships" xmlns:m="http://schemas.openxmlformats.org/officeDocument/2006/math" xmlns:v="urn:schemas-microsoft-com:vml" xmlns:wp14="http://schemas.microsoft.com/office/word/2010/wordprocessingDrawing" xmlns:wp="http://schemas.openxmlformats.org/drawingml/2006/wordprocessingDrawing" xmlns:w10="urn:schemas-microsoft-com:office:word" xmlns:w="http://schemas.openxmlformats.org/wordprocessingml/2006/main" xmlns:w14="http://schemas.microsoft.com/office/word/2010/wordml" xmlns:w15="http://schemas.microsoft.com/office/word/2012/wordml" xmlns:w16cex="http://schemas.microsoft.com/office/word/2018/wordml/cex" xmlns:w16cid="http://schemas.microsoft.com/office/word/2016/wordml/cid" xmlns:w16="http://schemas.microsoft.com/office/word/2018/wordml" xmlns:w16sdtdh="http://schemas.microsoft.com/office/word/2020/wordml/sdtdatahash" xmlns:w16se="http://schemas.microsoft.com/office/word/2015/wordml/symex" xmlns:wpg="http://schemas.microsoft.com/office/word/2010/wordprocessingGroup" xmlns:wpi="http://schemas.microsoft.com/office/word/2010/wordprocessingInk" xmlns:wne="http://schemas.microsoft.com/office/word/2006/wordml" xmlns:wps="http://schemas.microsoft.com/office/word/2010/wordprocessingShape" mc:Ignorable="w14 w15 w16se w16cid w16 w16cex w16sdtdh wp14">
   <w:endnote w:type="separator" w:id="-1">
     <w:p>
       <w:r>
@@ -3711,7 +5409,7 @@
 </file>
 
 <file path=word/footer1.xml><?xml version="1.0" encoding="utf-8"?>
-<w:ftr xmlns:wpc="http://schemas.microsoft.com/office/word/2010/wordprocessingCanvas" xmlns:cx="http://schemas.microsoft.com/office/drawing/2014/chartex" xmlns:cx1="http://schemas.microsoft.com/office/drawing/2015/9/8/chartex" xmlns:cx2="http://schemas.microsoft.com/office/drawing/2015/10/21/chartex" xmlns:cx3="http://schemas.microsoft.com/office/drawing/2016/5/9/chartex" xmlns:cx4="http://schemas.microsoft.com/office/drawing/2016/5/10/chartex" xmlns:cx5="http://schemas.microsoft.com/office/drawing/2016/5/11/chartex" xmlns:cx6="http://schemas.microsoft.com/office/drawing/2016/5/12/chartex" xmlns:cx7="http://schemas.microsoft.com/office/drawing/2016/5/13/chartex" xmlns:cx8="http://schemas.microsoft.com/office/drawing/2016/5/14/chartex" xmlns:mc="http://schemas.openxmlformats.org/markup-compatibility/2006" xmlns:aink="http://schemas.microsoft.com/office/drawing/2016/ink" xmlns:am3d="http://schemas.microsoft.com/office/drawing/2017/model3d" xmlns:o="urn:schemas-microsoft-com:office:office" xmlns:r="http://schemas.openxmlformats.org/officeDocument/2006/relationships" xmlns:m="http://schemas.openxmlformats.org/officeDocument/2006/math" xmlns:v="urn:schemas-microsoft-com:vml" xmlns:wp14="http://schemas.microsoft.com/office/word/2010/wordprocessingDrawing" xmlns:wp="http://schemas.openxmlformats.org/drawingml/2006/wordprocessingDrawing" xmlns:w10="urn:schemas-microsoft-com:office:word" xmlns:w="http://schemas.openxmlformats.org/wordprocessingml/2006/main" xmlns:w14="http://schemas.microsoft.com/office/word/2010/wordml" xmlns:w15="http://schemas.microsoft.com/office/word/2012/wordml" xmlns:w16cex="http://schemas.microsoft.com/office/word/2018/wordml/cex" xmlns:w16cid="http://schemas.microsoft.com/office/word/2016/wordml/cid" xmlns:w16="http://schemas.microsoft.com/office/word/2018/wordml" xmlns:w16sdtdh="http://schemas.microsoft.com/office/word/2020/wordml/sdtdatahash" xmlns:w16se="http://schemas.microsoft.com/office/word/2015/wordml/symex" xmlns:wpg="http://schemas.microsoft.com/office/word/2010/wordprocessingGroup" xmlns:wpi="http://schemas.microsoft.com/office/word/2010/wordprocessingInk" xmlns:wne="http://schemas.microsoft.com/office/word/2006/wordml" xmlns:wps="http://schemas.microsoft.com/office/word/2010/wordprocessingShape" mc:Ignorable="w14 w15 w16se w16cid w16 w16cex w16sdtdh wp14">
+<w:ftr xmlns:wpc="http://schemas.microsoft.com/office/word/2010/wordprocessingCanvas" xmlns:cx="http://schemas.microsoft.com/office/drawing/2014/chartex" xmlns:cx1="http://schemas.microsoft.com/office/drawing/2015/9/8/chartex" xmlns:cx2="http://schemas.microsoft.com/office/drawing/2015/10/21/chartex" xmlns:cx3="http://schemas.microsoft.com/office/drawing/2016/5/9/chartex" xmlns:cx4="http://schemas.microsoft.com/office/drawing/2016/5/10/chartex" xmlns:cx5="http://schemas.microsoft.com/office/drawing/2016/5/11/chartex" xmlns:cx6="http://schemas.microsoft.com/office/drawing/2016/5/12/chartex" xmlns:cx7="http://schemas.microsoft.com/office/drawing/2016/5/13/chartex" xmlns:cx8="http://schemas.microsoft.com/office/drawing/2016/5/14/chartex" xmlns:mc="http://schemas.openxmlformats.org/markup-compatibility/2006" xmlns:aink="http://schemas.microsoft.com/office/drawing/2016/ink" xmlns:am3d="http://schemas.microsoft.com/office/drawing/2017/model3d" xmlns:o="urn:schemas-microsoft-com:office:office" xmlns:oel="http://schemas.microsoft.com/office/2019/extlst" xmlns:r="http://schemas.openxmlformats.org/officeDocument/2006/relationships" xmlns:m="http://schemas.openxmlformats.org/officeDocument/2006/math" xmlns:v="urn:schemas-microsoft-com:vml" xmlns:wp14="http://schemas.microsoft.com/office/word/2010/wordprocessingDrawing" xmlns:wp="http://schemas.openxmlformats.org/drawingml/2006/wordprocessingDrawing" xmlns:w10="urn:schemas-microsoft-com:office:word" xmlns:w="http://schemas.openxmlformats.org/wordprocessingml/2006/main" xmlns:w14="http://schemas.microsoft.com/office/word/2010/wordml" xmlns:w15="http://schemas.microsoft.com/office/word/2012/wordml" xmlns:w16cex="http://schemas.microsoft.com/office/word/2018/wordml/cex" xmlns:w16cid="http://schemas.microsoft.com/office/word/2016/wordml/cid" xmlns:w16="http://schemas.microsoft.com/office/word/2018/wordml" xmlns:w16sdtdh="http://schemas.microsoft.com/office/word/2020/wordml/sdtdatahash" xmlns:w16se="http://schemas.microsoft.com/office/word/2015/wordml/symex" xmlns:wpg="http://schemas.microsoft.com/office/word/2010/wordprocessingGroup" xmlns:wpi="http://schemas.microsoft.com/office/word/2010/wordprocessingInk" xmlns:wne="http://schemas.microsoft.com/office/word/2006/wordml" xmlns:wps="http://schemas.microsoft.com/office/word/2010/wordprocessingShape" mc:Ignorable="w14 w15 w16se w16cid w16 w16cex w16sdtdh wp14">
   <w:p>
     <w:pPr>
       <w:pBdr>
@@ -3733,6 +5431,7 @@
         <w:szCs w:val="18"/>
       </w:rPr>
     </w:pPr>
+    <w:proofErr w:type="spellStart"/>
     <w:r>
       <w:rPr>
         <w:rFonts w:ascii="Consolas" w:eastAsia="Consolas" w:hAnsi="Consolas" w:cs="Consolas"/>
@@ -3742,6 +5441,7 @@
       </w:rPr>
       <w:t>Cloudinary</w:t>
     </w:r>
+    <w:proofErr w:type="spellEnd"/>
     <w:r>
       <w:rPr>
         <w:rFonts w:ascii="Consolas" w:eastAsia="Consolas" w:hAnsi="Consolas" w:cs="Consolas"/>
@@ -3835,7 +5535,7 @@
 </file>
 
 <file path=word/footer2.xml><?xml version="1.0" encoding="utf-8"?>
-<w:ftr xmlns:wpc="http://schemas.microsoft.com/office/word/2010/wordprocessingCanvas" xmlns:cx="http://schemas.microsoft.com/office/drawing/2014/chartex" xmlns:cx1="http://schemas.microsoft.com/office/drawing/2015/9/8/chartex" xmlns:cx2="http://schemas.microsoft.com/office/drawing/2015/10/21/chartex" xmlns:cx3="http://schemas.microsoft.com/office/drawing/2016/5/9/chartex" xmlns:cx4="http://schemas.microsoft.com/office/drawing/2016/5/10/chartex" xmlns:cx5="http://schemas.microsoft.com/office/drawing/2016/5/11/chartex" xmlns:cx6="http://schemas.microsoft.com/office/drawing/2016/5/12/chartex" xmlns:cx7="http://schemas.microsoft.com/office/drawing/2016/5/13/chartex" xmlns:cx8="http://schemas.microsoft.com/office/drawing/2016/5/14/chartex" xmlns:mc="http://schemas.openxmlformats.org/markup-compatibility/2006" xmlns:aink="http://schemas.microsoft.com/office/drawing/2016/ink" xmlns:am3d="http://schemas.microsoft.com/office/drawing/2017/model3d" xmlns:o="urn:schemas-microsoft-com:office:office" xmlns:r="http://schemas.openxmlformats.org/officeDocument/2006/relationships" xmlns:m="http://schemas.openxmlformats.org/officeDocument/2006/math" xmlns:v="urn:schemas-microsoft-com:vml" xmlns:wp14="http://schemas.microsoft.com/office/word/2010/wordprocessingDrawing" xmlns:wp="http://schemas.openxmlformats.org/drawingml/2006/wordprocessingDrawing" xmlns:w10="urn:schemas-microsoft-com:office:word" xmlns:w="http://schemas.openxmlformats.org/wordprocessingml/2006/main" xmlns:w14="http://schemas.microsoft.com/office/word/2010/wordml" xmlns:w15="http://schemas.microsoft.com/office/word/2012/wordml" xmlns:w16cex="http://schemas.microsoft.com/office/word/2018/wordml/cex" xmlns:w16cid="http://schemas.microsoft.com/office/word/2016/wordml/cid" xmlns:w16="http://schemas.microsoft.com/office/word/2018/wordml" xmlns:w16sdtdh="http://schemas.microsoft.com/office/word/2020/wordml/sdtdatahash" xmlns:w16se="http://schemas.microsoft.com/office/word/2015/wordml/symex" xmlns:wpg="http://schemas.microsoft.com/office/word/2010/wordprocessingGroup" xmlns:wpi="http://schemas.microsoft.com/office/word/2010/wordprocessingInk" xmlns:wne="http://schemas.microsoft.com/office/word/2006/wordml" xmlns:wps="http://schemas.microsoft.com/office/word/2010/wordprocessingShape" mc:Ignorable="w14 w15 w16se w16cid w16 w16cex w16sdtdh wp14">
+<w:ftr xmlns:wpc="http://schemas.microsoft.com/office/word/2010/wordprocessingCanvas" xmlns:cx="http://schemas.microsoft.com/office/drawing/2014/chartex" xmlns:cx1="http://schemas.microsoft.com/office/drawing/2015/9/8/chartex" xmlns:cx2="http://schemas.microsoft.com/office/drawing/2015/10/21/chartex" xmlns:cx3="http://schemas.microsoft.com/office/drawing/2016/5/9/chartex" xmlns:cx4="http://schemas.microsoft.com/office/drawing/2016/5/10/chartex" xmlns:cx5="http://schemas.microsoft.com/office/drawing/2016/5/11/chartex" xmlns:cx6="http://schemas.microsoft.com/office/drawing/2016/5/12/chartex" xmlns:cx7="http://schemas.microsoft.com/office/drawing/2016/5/13/chartex" xmlns:cx8="http://schemas.microsoft.com/office/drawing/2016/5/14/chartex" xmlns:mc="http://schemas.openxmlformats.org/markup-compatibility/2006" xmlns:aink="http://schemas.microsoft.com/office/drawing/2016/ink" xmlns:am3d="http://schemas.microsoft.com/office/drawing/2017/model3d" xmlns:o="urn:schemas-microsoft-com:office:office" xmlns:oel="http://schemas.microsoft.com/office/2019/extlst" xmlns:r="http://schemas.openxmlformats.org/officeDocument/2006/relationships" xmlns:m="http://schemas.openxmlformats.org/officeDocument/2006/math" xmlns:v="urn:schemas-microsoft-com:vml" xmlns:wp14="http://schemas.microsoft.com/office/word/2010/wordprocessingDrawing" xmlns:wp="http://schemas.openxmlformats.org/drawingml/2006/wordprocessingDrawing" xmlns:w10="urn:schemas-microsoft-com:office:word" xmlns:w="http://schemas.openxmlformats.org/wordprocessingml/2006/main" xmlns:w14="http://schemas.microsoft.com/office/word/2010/wordml" xmlns:w15="http://schemas.microsoft.com/office/word/2012/wordml" xmlns:w16cex="http://schemas.microsoft.com/office/word/2018/wordml/cex" xmlns:w16cid="http://schemas.microsoft.com/office/word/2016/wordml/cid" xmlns:w16="http://schemas.microsoft.com/office/word/2018/wordml" xmlns:w16sdtdh="http://schemas.microsoft.com/office/word/2020/wordml/sdtdatahash" xmlns:w16se="http://schemas.microsoft.com/office/word/2015/wordml/symex" xmlns:wpg="http://schemas.microsoft.com/office/word/2010/wordprocessingGroup" xmlns:wpi="http://schemas.microsoft.com/office/word/2010/wordprocessingInk" xmlns:wne="http://schemas.microsoft.com/office/word/2006/wordml" xmlns:wps="http://schemas.microsoft.com/office/word/2010/wordprocessingShape" mc:Ignorable="w14 w15 w16se w16cid w16 w16cex w16sdtdh wp14">
   <w:p>
     <w:pPr>
       <w:pBdr>
@@ -3863,7 +5563,7 @@
 </file>
 
 <file path=word/footnotes.xml><?xml version="1.0" encoding="utf-8"?>
-<w:footnotes xmlns:wpc="http://schemas.microsoft.com/office/word/2010/wordprocessingCanvas" xmlns:cx="http://schemas.microsoft.com/office/drawing/2014/chartex" xmlns:cx1="http://schemas.microsoft.com/office/drawing/2015/9/8/chartex" xmlns:cx2="http://schemas.microsoft.com/office/drawing/2015/10/21/chartex" xmlns:cx3="http://schemas.microsoft.com/office/drawing/2016/5/9/chartex" xmlns:cx4="http://schemas.microsoft.com/office/drawing/2016/5/10/chartex" xmlns:cx5="http://schemas.microsoft.com/office/drawing/2016/5/11/chartex" xmlns:cx6="http://schemas.microsoft.com/office/drawing/2016/5/12/chartex" xmlns:cx7="http://schemas.microsoft.com/office/drawing/2016/5/13/chartex" xmlns:cx8="http://schemas.microsoft.com/office/drawing/2016/5/14/chartex" xmlns:mc="http://schemas.openxmlformats.org/markup-compatibility/2006" xmlns:aink="http://schemas.microsoft.com/office/drawing/2016/ink" xmlns:am3d="http://schemas.microsoft.com/office/drawing/2017/model3d" xmlns:o="urn:schemas-microsoft-com:office:office" xmlns:r="http://schemas.openxmlformats.org/officeDocument/2006/relationships" xmlns:m="http://schemas.openxmlformats.org/officeDocument/2006/math" xmlns:v="urn:schemas-microsoft-com:vml" xmlns:wp14="http://schemas.microsoft.com/office/word/2010/wordprocessingDrawing" xmlns:wp="http://schemas.openxmlformats.org/drawingml/2006/wordprocessingDrawing" xmlns:w10="urn:schemas-microsoft-com:office:word" xmlns:w="http://schemas.openxmlformats.org/wordprocessingml/2006/main" xmlns:w14="http://schemas.microsoft.com/office/word/2010/wordml" xmlns:w15="http://schemas.microsoft.com/office/word/2012/wordml" xmlns:w16cex="http://schemas.microsoft.com/office/word/2018/wordml/cex" xmlns:w16cid="http://schemas.microsoft.com/office/word/2016/wordml/cid" xmlns:w16="http://schemas.microsoft.com/office/word/2018/wordml" xmlns:w16sdtdh="http://schemas.microsoft.com/office/word/2020/wordml/sdtdatahash" xmlns:w16se="http://schemas.microsoft.com/office/word/2015/wordml/symex" xmlns:wpg="http://schemas.microsoft.com/office/word/2010/wordprocessingGroup" xmlns:wpi="http://schemas.microsoft.com/office/word/2010/wordprocessingInk" xmlns:wne="http://schemas.microsoft.com/office/word/2006/wordml" xmlns:wps="http://schemas.microsoft.com/office/word/2010/wordprocessingShape" mc:Ignorable="w14 w15 w16se w16cid w16 w16cex w16sdtdh wp14">
+<w:footnotes xmlns:wpc="http://schemas.microsoft.com/office/word/2010/wordprocessingCanvas" xmlns:cx="http://schemas.microsoft.com/office/drawing/2014/chartex" xmlns:cx1="http://schemas.microsoft.com/office/drawing/2015/9/8/chartex" xmlns:cx2="http://schemas.microsoft.com/office/drawing/2015/10/21/chartex" xmlns:cx3="http://schemas.microsoft.com/office/drawing/2016/5/9/chartex" xmlns:cx4="http://schemas.microsoft.com/office/drawing/2016/5/10/chartex" xmlns:cx5="http://schemas.microsoft.com/office/drawing/2016/5/11/chartex" xmlns:cx6="http://schemas.microsoft.com/office/drawing/2016/5/12/chartex" xmlns:cx7="http://schemas.microsoft.com/office/drawing/2016/5/13/chartex" xmlns:cx8="http://schemas.microsoft.com/office/drawing/2016/5/14/chartex" xmlns:mc="http://schemas.openxmlformats.org/markup-compatibility/2006" xmlns:aink="http://schemas.microsoft.com/office/drawing/2016/ink" xmlns:am3d="http://schemas.microsoft.com/office/drawing/2017/model3d" xmlns:o="urn:schemas-microsoft-com:office:office" xmlns:oel="http://schemas.microsoft.com/office/2019/extlst" xmlns:r="http://schemas.openxmlformats.org/officeDocument/2006/relationships" xmlns:m="http://schemas.openxmlformats.org/officeDocument/2006/math" xmlns:v="urn:schemas-microsoft-com:vml" xmlns:wp14="http://schemas.microsoft.com/office/word/2010/wordprocessingDrawing" xmlns:wp="http://schemas.openxmlformats.org/drawingml/2006/wordprocessingDrawing" xmlns:w10="urn:schemas-microsoft-com:office:word" xmlns:w="http://schemas.openxmlformats.org/wordprocessingml/2006/main" xmlns:w14="http://schemas.microsoft.com/office/word/2010/wordml" xmlns:w15="http://schemas.microsoft.com/office/word/2012/wordml" xmlns:w16cex="http://schemas.microsoft.com/office/word/2018/wordml/cex" xmlns:w16cid="http://schemas.microsoft.com/office/word/2016/wordml/cid" xmlns:w16="http://schemas.microsoft.com/office/word/2018/wordml" xmlns:w16sdtdh="http://schemas.microsoft.com/office/word/2020/wordml/sdtdatahash" xmlns:w16se="http://schemas.microsoft.com/office/word/2015/wordml/symex" xmlns:wpg="http://schemas.microsoft.com/office/word/2010/wordprocessingGroup" xmlns:wpi="http://schemas.microsoft.com/office/word/2010/wordprocessingInk" xmlns:wne="http://schemas.microsoft.com/office/word/2006/wordml" xmlns:wps="http://schemas.microsoft.com/office/word/2010/wordprocessingShape" mc:Ignorable="w14 w15 w16se w16cid w16 w16cex w16sdtdh wp14">
   <w:footnote w:type="separator" w:id="-1">
     <w:p>
       <w:r>
@@ -3882,7 +5582,7 @@
 </file>
 
 <file path=word/numbering.xml><?xml version="1.0" encoding="utf-8"?>
-<w:numbering xmlns:wpc="http://schemas.microsoft.com/office/word/2010/wordprocessingCanvas" xmlns:cx="http://schemas.microsoft.com/office/drawing/2014/chartex" xmlns:cx1="http://schemas.microsoft.com/office/drawing/2015/9/8/chartex" xmlns:cx2="http://schemas.microsoft.com/office/drawing/2015/10/21/chartex" xmlns:cx3="http://schemas.microsoft.com/office/drawing/2016/5/9/chartex" xmlns:cx4="http://schemas.microsoft.com/office/drawing/2016/5/10/chartex" xmlns:cx5="http://schemas.microsoft.com/office/drawing/2016/5/11/chartex" xmlns:cx6="http://schemas.microsoft.com/office/drawing/2016/5/12/chartex" xmlns:cx7="http://schemas.microsoft.com/office/drawing/2016/5/13/chartex" xmlns:cx8="http://schemas.microsoft.com/office/drawing/2016/5/14/chartex" xmlns:mc="http://schemas.openxmlformats.org/markup-compatibility/2006" xmlns:aink="http://schemas.microsoft.com/office/drawing/2016/ink" xmlns:am3d="http://schemas.microsoft.com/office/drawing/2017/model3d" xmlns:o="urn:schemas-microsoft-com:office:office" xmlns:r="http://schemas.openxmlformats.org/officeDocument/2006/relationships" xmlns:m="http://schemas.openxmlformats.org/officeDocument/2006/math" xmlns:v="urn:schemas-microsoft-com:vml" xmlns:wp14="http://schemas.microsoft.com/office/word/2010/wordprocessingDrawing" xmlns:wp="http://schemas.openxmlformats.org/drawingml/2006/wordprocessingDrawing" xmlns:w10="urn:schemas-microsoft-com:office:word" xmlns:w="http://schemas.openxmlformats.org/wordprocessingml/2006/main" xmlns:w14="http://schemas.microsoft.com/office/word/2010/wordml" xmlns:w15="http://schemas.microsoft.com/office/word/2012/wordml" xmlns:w16cex="http://schemas.microsoft.com/office/word/2018/wordml/cex" xmlns:w16cid="http://schemas.microsoft.com/office/word/2016/wordml/cid" xmlns:w16="http://schemas.microsoft.com/office/word/2018/wordml" xmlns:w16sdtdh="http://schemas.microsoft.com/office/word/2020/wordml/sdtdatahash" xmlns:w16se="http://schemas.microsoft.com/office/word/2015/wordml/symex" xmlns:wpg="http://schemas.microsoft.com/office/word/2010/wordprocessingGroup" xmlns:wpi="http://schemas.microsoft.com/office/word/2010/wordprocessingInk" xmlns:wne="http://schemas.microsoft.com/office/word/2006/wordml" xmlns:wps="http://schemas.microsoft.com/office/word/2010/wordprocessingShape" mc:Ignorable="w14 w15 w16se w16cid w16 w16cex w16sdtdh wp14">
+<w:numbering xmlns:wpc="http://schemas.microsoft.com/office/word/2010/wordprocessingCanvas" xmlns:cx="http://schemas.microsoft.com/office/drawing/2014/chartex" xmlns:cx1="http://schemas.microsoft.com/office/drawing/2015/9/8/chartex" xmlns:cx2="http://schemas.microsoft.com/office/drawing/2015/10/21/chartex" xmlns:cx3="http://schemas.microsoft.com/office/drawing/2016/5/9/chartex" xmlns:cx4="http://schemas.microsoft.com/office/drawing/2016/5/10/chartex" xmlns:cx5="http://schemas.microsoft.com/office/drawing/2016/5/11/chartex" xmlns:cx6="http://schemas.microsoft.com/office/drawing/2016/5/12/chartex" xmlns:cx7="http://schemas.microsoft.com/office/drawing/2016/5/13/chartex" xmlns:cx8="http://schemas.microsoft.com/office/drawing/2016/5/14/chartex" xmlns:mc="http://schemas.openxmlformats.org/markup-compatibility/2006" xmlns:aink="http://schemas.microsoft.com/office/drawing/2016/ink" xmlns:am3d="http://schemas.microsoft.com/office/drawing/2017/model3d" xmlns:o="urn:schemas-microsoft-com:office:office" xmlns:oel="http://schemas.microsoft.com/office/2019/extlst" xmlns:r="http://schemas.openxmlformats.org/officeDocument/2006/relationships" xmlns:m="http://schemas.openxmlformats.org/officeDocument/2006/math" xmlns:v="urn:schemas-microsoft-com:vml" xmlns:wp14="http://schemas.microsoft.com/office/word/2010/wordprocessingDrawing" xmlns:wp="http://schemas.openxmlformats.org/drawingml/2006/wordprocessingDrawing" xmlns:w10="urn:schemas-microsoft-com:office:word" xmlns:w="http://schemas.openxmlformats.org/wordprocessingml/2006/main" xmlns:w14="http://schemas.microsoft.com/office/word/2010/wordml" xmlns:w15="http://schemas.microsoft.com/office/word/2012/wordml" xmlns:w16cex="http://schemas.microsoft.com/office/word/2018/wordml/cex" xmlns:w16cid="http://schemas.microsoft.com/office/word/2016/wordml/cid" xmlns:w16="http://schemas.microsoft.com/office/word/2018/wordml" xmlns:w16sdtdh="http://schemas.microsoft.com/office/word/2020/wordml/sdtdatahash" xmlns:w16se="http://schemas.microsoft.com/office/word/2015/wordml/symex" xmlns:wpg="http://schemas.microsoft.com/office/word/2010/wordprocessingGroup" xmlns:wpi="http://schemas.microsoft.com/office/word/2010/wordprocessingInk" xmlns:wne="http://schemas.microsoft.com/office/word/2006/wordml" xmlns:wps="http://schemas.microsoft.com/office/word/2010/wordprocessingShape" mc:Ignorable="w14 w15 w16se w16cid w16 w16cex w16sdtdh wp14">
   <w:abstractNum w:abstractNumId="0" w15:restartNumberingAfterBreak="0">
     <w:nsid w:val="00F01411"/>
     <w:multiLevelType w:val="multilevel"/>
@@ -8105,6 +9805,119 @@
     </w:lvl>
   </w:abstractNum>
   <w:abstractNum w:abstractNumId="40" w15:restartNumberingAfterBreak="0">
+    <w:nsid w:val="7B622239"/>
+    <w:multiLevelType w:val="multilevel"/>
+    <w:tmpl w:val="5F64DD3E"/>
+    <w:lvl w:ilvl="0">
+      <w:start w:val="1"/>
+      <w:numFmt w:val="decimal"/>
+      <w:lvlText w:val="%1."/>
+      <w:lvlJc w:val="left"/>
+      <w:pPr>
+        <w:tabs>
+          <w:tab w:val="num" w:pos="720"/>
+        </w:tabs>
+        <w:ind w:left="720" w:hanging="360"/>
+      </w:pPr>
+    </w:lvl>
+    <w:lvl w:ilvl="1" w:tentative="1">
+      <w:start w:val="1"/>
+      <w:numFmt w:val="decimal"/>
+      <w:lvlText w:val="%2."/>
+      <w:lvlJc w:val="left"/>
+      <w:pPr>
+        <w:tabs>
+          <w:tab w:val="num" w:pos="1440"/>
+        </w:tabs>
+        <w:ind w:left="1440" w:hanging="360"/>
+      </w:pPr>
+    </w:lvl>
+    <w:lvl w:ilvl="2" w:tentative="1">
+      <w:start w:val="1"/>
+      <w:numFmt w:val="decimal"/>
+      <w:lvlText w:val="%3."/>
+      <w:lvlJc w:val="left"/>
+      <w:pPr>
+        <w:tabs>
+          <w:tab w:val="num" w:pos="2160"/>
+        </w:tabs>
+        <w:ind w:left="2160" w:hanging="360"/>
+      </w:pPr>
+    </w:lvl>
+    <w:lvl w:ilvl="3" w:tentative="1">
+      <w:start w:val="1"/>
+      <w:numFmt w:val="decimal"/>
+      <w:lvlText w:val="%4."/>
+      <w:lvlJc w:val="left"/>
+      <w:pPr>
+        <w:tabs>
+          <w:tab w:val="num" w:pos="2880"/>
+        </w:tabs>
+        <w:ind w:left="2880" w:hanging="360"/>
+      </w:pPr>
+    </w:lvl>
+    <w:lvl w:ilvl="4" w:tentative="1">
+      <w:start w:val="1"/>
+      <w:numFmt w:val="decimal"/>
+      <w:lvlText w:val="%5."/>
+      <w:lvlJc w:val="left"/>
+      <w:pPr>
+        <w:tabs>
+          <w:tab w:val="num" w:pos="3600"/>
+        </w:tabs>
+        <w:ind w:left="3600" w:hanging="360"/>
+      </w:pPr>
+    </w:lvl>
+    <w:lvl w:ilvl="5" w:tentative="1">
+      <w:start w:val="1"/>
+      <w:numFmt w:val="decimal"/>
+      <w:lvlText w:val="%6."/>
+      <w:lvlJc w:val="left"/>
+      <w:pPr>
+        <w:tabs>
+          <w:tab w:val="num" w:pos="4320"/>
+        </w:tabs>
+        <w:ind w:left="4320" w:hanging="360"/>
+      </w:pPr>
+    </w:lvl>
+    <w:lvl w:ilvl="6" w:tentative="1">
+      <w:start w:val="1"/>
+      <w:numFmt w:val="decimal"/>
+      <w:lvlText w:val="%7."/>
+      <w:lvlJc w:val="left"/>
+      <w:pPr>
+        <w:tabs>
+          <w:tab w:val="num" w:pos="5040"/>
+        </w:tabs>
+        <w:ind w:left="5040" w:hanging="360"/>
+      </w:pPr>
+    </w:lvl>
+    <w:lvl w:ilvl="7" w:tentative="1">
+      <w:start w:val="1"/>
+      <w:numFmt w:val="decimal"/>
+      <w:lvlText w:val="%8."/>
+      <w:lvlJc w:val="left"/>
+      <w:pPr>
+        <w:tabs>
+          <w:tab w:val="num" w:pos="5760"/>
+        </w:tabs>
+        <w:ind w:left="5760" w:hanging="360"/>
+      </w:pPr>
+    </w:lvl>
+    <w:lvl w:ilvl="8" w:tentative="1">
+      <w:start w:val="1"/>
+      <w:numFmt w:val="decimal"/>
+      <w:lvlText w:val="%9."/>
+      <w:lvlJc w:val="left"/>
+      <w:pPr>
+        <w:tabs>
+          <w:tab w:val="num" w:pos="6480"/>
+        </w:tabs>
+        <w:ind w:left="6480" w:hanging="360"/>
+      </w:pPr>
+    </w:lvl>
+  </w:abstractNum>
+  <w:abstractNum w:abstractNumId="41" w15:restartNumberingAfterBreak="0">
     <w:nsid w:val="7E277A0C"/>
     <w:multiLevelType w:val="multilevel"/>
     <w:tmpl w:val="C090F39A"/>
@@ -8272,7 +10085,7 @@
     <w:abstractNumId w:val="12"/>
   </w:num>
   <w:num w:numId="26" w16cid:durableId="2044790750">
-    <w:abstractNumId w:val="40"/>
+    <w:abstractNumId w:val="41"/>
   </w:num>
   <w:num w:numId="27" w16cid:durableId="1237059647">
     <w:abstractNumId w:val="5"/>
@@ -8318,6 +10131,9 @@
   </w:num>
   <w:num w:numId="41" w16cid:durableId="1680891682">
     <w:abstractNumId w:val="13"/>
+  </w:num>
+  <w:num w:numId="42" w16cid:durableId="221331198">
+    <w:abstractNumId w:val="40"/>
   </w:num>
 </w:numbering>
 </file>
@@ -8716,6 +10532,7 @@
   <w:style w:type="paragraph" w:default="1" w:styleId="Normal">
     <w:name w:val="Normal"/>
     <w:qFormat/>
+    <w:rsid w:val="006B2753"/>
   </w:style>
   <w:style w:type="paragraph" w:styleId="Heading1">
     <w:name w:val="heading 1"/>
@@ -8750,6 +10567,7 @@
     <w:name w:val="heading 2"/>
     <w:basedOn w:val="Normal"/>
     <w:next w:val="Normal"/>
+    <w:link w:val="Heading2Char"/>
     <w:uiPriority w:val="9"/>
     <w:unhideWhenUsed/>
     <w:qFormat/>
@@ -8857,7 +10675,6 @@
   <w:style w:type="character" w:default="1" w:styleId="DefaultParagraphFont">
     <w:name w:val="Default Paragraph Font"/>
     <w:uiPriority w:val="1"/>
-    <w:semiHidden/>
     <w:unhideWhenUsed/>
   </w:style>
   <w:style w:type="table" w:default="1" w:styleId="TableNormal">
@@ -10154,6 +11971,49 @@
       <w:szCs w:val="16"/>
     </w:rPr>
   </w:style>
+  <w:style w:type="character" w:customStyle="1" w:styleId="Heading2Char">
+    <w:name w:val="Heading 2 Char"/>
+    <w:basedOn w:val="DefaultParagraphFont"/>
+    <w:link w:val="Heading2"/>
+    <w:uiPriority w:val="9"/>
+    <w:rsid w:val="00E95D24"/>
+    <w:rPr>
+      <w:rFonts w:ascii="Questrial" w:eastAsia="Questrial" w:hAnsi="Questrial" w:cs="Questrial"/>
+      <w:b/>
+      <w:color w:val="000000"/>
+      <w:sz w:val="28"/>
+      <w:szCs w:val="28"/>
+    </w:rPr>
+  </w:style>
+  <w:style w:type="paragraph" w:styleId="NormalWeb">
+    <w:name w:val="Normal (Web)"/>
+    <w:basedOn w:val="Normal"/>
+    <w:uiPriority w:val="99"/>
+    <w:semiHidden/>
+    <w:unhideWhenUsed/>
+    <w:rsid w:val="006B2753"/>
+    <w:pPr>
+      <w:spacing w:before="100" w:beforeAutospacing="1" w:after="100" w:afterAutospacing="1"/>
+    </w:pPr>
+    <w:rPr>
+      <w:rFonts w:ascii="Times New Roman" w:eastAsia="Times New Roman" w:hAnsi="Times New Roman" w:cs="Times New Roman"/>
+      <w:sz w:val="24"/>
+      <w:szCs w:val="24"/>
+    </w:rPr>
+  </w:style>
+  <w:style w:type="character" w:styleId="HTMLCode">
+    <w:name w:val="HTML Code"/>
+    <w:basedOn w:val="DefaultParagraphFont"/>
+    <w:uiPriority w:val="99"/>
+    <w:semiHidden/>
+    <w:unhideWhenUsed/>
+    <w:rsid w:val="006B2753"/>
+    <w:rPr>
+      <w:rFonts w:ascii="Courier New" w:eastAsia="Times New Roman" w:hAnsi="Courier New" w:cs="Courier New"/>
+      <w:sz w:val="20"/>
+      <w:szCs w:val="20"/>
+    </w:rPr>
+  </w:style>
 </w:styles>
 </file>
 
@@ -10478,28 +12338,28 @@
 </file>
 
 <file path=customXml/item1.xml><?xml version="1.0" encoding="utf-8"?>
+<b:Sources xmlns:b="http://schemas.openxmlformats.org/officeDocument/2006/bibliography" xmlns="http://schemas.openxmlformats.org/officeDocument/2006/bibliography" SelectedStyle="\APASixthEditionOfficeOnline.xsl" StyleName="APA" Version="6"/>
+</file>
+
+<file path=customXml/item2.xml><?xml version="1.0" encoding="utf-8"?>
 <go:gDocsCustomXmlDataStorage xmlns:go="http://customooxmlschemas.google.com/" xmlns:r="http://schemas.openxmlformats.org/officeDocument/2006/relationships">
   <go:docsCustomData xmlns:go="http://customooxmlschemas.google.com/" roundtripDataSignature="AMtx7mi3LuxKMh7Nl8onuvxyBQeylHI3mQ==">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</go:docsCustomData>
 </go:gDocsCustomXmlDataStorage>
 </file>
 
-<file path=customXml/item2.xml><?xml version="1.0" encoding="utf-8"?>
-<b:Sources xmlns:b="http://schemas.openxmlformats.org/officeDocument/2006/bibliography" xmlns="http://schemas.openxmlformats.org/officeDocument/2006/bibliography" SelectedStyle="\APASixthEditionOfficeOnline.xsl" StyleName="APA" Version="6"/>
+<file path=customXml/itemProps1.xml><?xml version="1.0" encoding="utf-8"?>
+<ds:datastoreItem xmlns:ds="http://schemas.openxmlformats.org/officeDocument/2006/customXml" ds:itemID="{807B4EC7-2F51-47AA-AA44-F6C48093C86F}">
+  <ds:schemaRefs>
+    <ds:schemaRef ds:uri="http://schemas.openxmlformats.org/officeDocument/2006/bibliography"/>
+  </ds:schemaRefs>
+</ds:datastoreItem>
 </file>
 
-<file path=customXml/itemProps1.xml><?xml version="1.0" encoding="utf-8"?>
+<file path=customXml/itemProps2.xml><?xml version="1.0" encoding="utf-8"?>
 <ds:datastoreItem xmlns:ds="http://schemas.openxmlformats.org/officeDocument/2006/customXml" ds:itemID="{11111111-1234-1234-1234-123412341234}">
   <ds:schemaRefs>
     <ds:schemaRef ds:uri="http://customooxmlschemas.google.com/"/>
     <ds:schemaRef ds:uri="http://schemas.openxmlformats.org/officeDocument/2006/relationships"/>
   </ds:schemaRefs>
 </ds:datastoreItem>
-</file>
-
-<file path=customXml/itemProps2.xml><?xml version="1.0" encoding="utf-8"?>
-<ds:datastoreItem xmlns:ds="http://schemas.openxmlformats.org/officeDocument/2006/customXml" ds:itemID="{807B4EC7-2F51-47AA-AA44-F6C48093C86F}">
-  <ds:schemaRefs>
-    <ds:schemaRef ds:uri="http://schemas.openxmlformats.org/officeDocument/2006/bibliography"/>
-  </ds:schemaRefs>
-</ds:datastoreItem>
 </file>
</xml_diff>